<commit_message>
feat: Documentacion Student 2
</commit_message>
<xml_diff>
--- a/reports/Group/D3/Planning report.docx
+++ b/reports/Group/D3/Planning report.docx
@@ -2314,614 +2314,7 @@
             <w:sdt>
               <w:sdtPr>
                 <w:alias w:val="Estado del lanzamiento"/>
-                <w:id w:val="1510884563"/>
-                <w:dropDownList w:lastValue="TODO">
-                  <w:listItem w:displayText="TODO" w:value="TODO"/>
-                  <w:listItem w:displayText="In Course" w:value="In Course"/>
-                  <w:listItem w:displayText="Done" w:value="Done"/>
-                  <w:listItem w:displayText="Late" w:value="Late"/>
-                </w:dropDownList>
-              </w:sdtPr>
-              <w:sdtContent>
-                <w:r>
-                  <w:rPr>
-                    <w:color w:val="3d3d3d"/>
-                    <w:shd w:fill="e6e6e6" w:val="clear"/>
-                  </w:rPr>
-                  <w:t xml:space="preserve">TODO</w:t>
-                </w:r>
-              </w:sdtContent>
-            </w:sdt>
-            <w:r>
-              <w:rPr>
-                <w:rtl w:val="0"/>
-              </w:rPr>
-            </w:r>
-          </w:p>
-        </w:tc>
-        <w:tc>
-          <w:tcPr>
-            <w:shd w:fill="fce5cd" w:val="clear"/>
-          </w:tcPr>
-          <w:p>
-            <w:pPr>
-              <w:widowControl w:val="0"/>
-              <w:spacing w:line="240" w:lineRule="auto"/>
-              <w:rPr/>
-            </w:pPr>
-            <w:r>
-              <w:rPr>
-                <w:rtl w:val="0"/>
-              </w:rPr>
-              <w:t xml:space="preserve">Writing a analysis report </w:t>
-            </w:r>
-          </w:p>
-        </w:tc>
-        <w:tc>
-          <w:tcPr>
-            <w:shd w:fill="fce5cd" w:val="clear"/>
-          </w:tcPr>
-          <w:p>
-            <w:pPr>
-              <w:widowControl w:val="0"/>
-              <w:spacing w:line="240" w:lineRule="auto"/>
-              <w:rPr/>
-            </w:pPr>
-            <w:r>
-              <w:rPr>
-                <w:rtl w:val="0"/>
-              </w:rPr>
-              <w:t xml:space="preserve">Fernando José Mateos Gómez</w:t>
-            </w:r>
-          </w:p>
-        </w:tc>
-        <w:tc>
-          <w:tcPr>
-            <w:shd w:fill="fce5cd" w:val="clear"/>
-          </w:tcPr>
-          <w:p>
-            <w:pPr>
-              <w:widowControl w:val="0"/>
-              <w:spacing w:line="240" w:lineRule="auto"/>
-              <w:rPr/>
-            </w:pPr>
-            <w:r>
-              <w:rPr>
-                <w:rtl w:val="0"/>
-              </w:rPr>
-              <w:t xml:space="preserve">00:30:00</w:t>
-            </w:r>
-          </w:p>
-        </w:tc>
-        <w:tc>
-          <w:tcPr>
-            <w:tcBorders>
-              <w:right w:color="000000" w:space="0" w:sz="0" w:val="nil"/>
-            </w:tcBorders>
-            <w:shd w:fill="fce5cd" w:val="clear"/>
-          </w:tcPr>
-          <w:p>
-            <w:pPr>
-              <w:widowControl w:val="0"/>
-              <w:spacing w:line="240" w:lineRule="auto"/>
-              <w:rPr/>
-            </w:pPr>
-            <w:r>
-              <w:rPr>
-                <w:rtl w:val="0"/>
-              </w:rPr>
-            </w:r>
-          </w:p>
-        </w:tc>
-      </w:tr>
-      <w:tr>
-        <w:trPr>
-          <w:cantSplit w:val="0"/>
-          <w:tblHeader w:val="0"/>
-        </w:trPr>
-        <w:tc>
-          <w:tcPr>
-            <w:tcBorders>
-              <w:left w:color="000000" w:space="0" w:sz="0" w:val="nil"/>
-            </w:tcBorders>
-            <w:shd w:fill="fce5cd" w:val="clear"/>
-          </w:tcPr>
-          <w:p>
-            <w:pPr>
-              <w:widowControl w:val="0"/>
-              <w:spacing w:line="240" w:lineRule="auto"/>
-              <w:rPr/>
-            </w:pPr>
-            <w:r>
-              <w:rPr>
-                <w:rtl w:val="0"/>
-              </w:rPr>
-              <w:t xml:space="preserve">Planning report</w:t>
-            </w:r>
-          </w:p>
-        </w:tc>
-        <w:tc>
-          <w:tcPr>
-            <w:shd w:fill="fce5cd" w:val="clear"/>
-          </w:tcPr>
-          <w:p>
-            <w:pPr>
-              <w:widowControl w:val="0"/>
-              <w:spacing w:line="240" w:lineRule="auto"/>
-              <w:rPr/>
-            </w:pPr>
-            <w:sdt>
-              <w:sdtPr>
-                <w:alias w:val="Estado del lanzamiento"/>
-                <w:id w:val="1249648876"/>
-                <w:dropDownList w:lastValue="In Course">
-                  <w:listItem w:displayText="TODO" w:value="TODO"/>
-                  <w:listItem w:displayText="In Course" w:value="In Course"/>
-                  <w:listItem w:displayText="Done" w:value="Done"/>
-                  <w:listItem w:displayText="Late" w:value="Late"/>
-                </w:dropDownList>
-              </w:sdtPr>
-              <w:sdtContent>
-                <w:r>
-                  <w:rPr>
-                    <w:color w:val="473821"/>
-                    <w:shd w:fill="ffe5a0" w:val="clear"/>
-                  </w:rPr>
-                  <w:t xml:space="preserve">In Course</w:t>
-                </w:r>
-              </w:sdtContent>
-            </w:sdt>
-            <w:r>
-              <w:rPr>
-                <w:rtl w:val="0"/>
-              </w:rPr>
-            </w:r>
-          </w:p>
-        </w:tc>
-        <w:tc>
-          <w:tcPr>
-            <w:shd w:fill="fce5cd" w:val="clear"/>
-          </w:tcPr>
-          <w:p>
-            <w:pPr>
-              <w:widowControl w:val="0"/>
-              <w:spacing w:line="240" w:lineRule="auto"/>
-              <w:rPr/>
-            </w:pPr>
-            <w:r>
-              <w:rPr>
-                <w:rtl w:val="0"/>
-              </w:rPr>
-              <w:t xml:space="preserve">Writing a planning report</w:t>
-            </w:r>
-          </w:p>
-        </w:tc>
-        <w:tc>
-          <w:tcPr>
-            <w:shd w:fill="fce5cd" w:val="clear"/>
-          </w:tcPr>
-          <w:p>
-            <w:pPr>
-              <w:widowControl w:val="0"/>
-              <w:spacing w:line="240" w:lineRule="auto"/>
-              <w:rPr/>
-            </w:pPr>
-            <w:r>
-              <w:rPr>
-                <w:rtl w:val="0"/>
-              </w:rPr>
-              <w:t xml:space="preserve">Daniel Gallardo Martos</w:t>
-            </w:r>
-          </w:p>
-        </w:tc>
-        <w:tc>
-          <w:tcPr>
-            <w:shd w:fill="fce5cd" w:val="clear"/>
-          </w:tcPr>
-          <w:p>
-            <w:pPr>
-              <w:widowControl w:val="0"/>
-              <w:spacing w:line="240" w:lineRule="auto"/>
-              <w:rPr/>
-            </w:pPr>
-            <w:r>
-              <w:rPr>
-                <w:rtl w:val="0"/>
-              </w:rPr>
-              <w:t xml:space="preserve">01:00:00</w:t>
-            </w:r>
-          </w:p>
-        </w:tc>
-        <w:tc>
-          <w:tcPr>
-            <w:tcBorders>
-              <w:right w:color="000000" w:space="0" w:sz="0" w:val="nil"/>
-            </w:tcBorders>
-            <w:shd w:fill="fce5cd" w:val="clear"/>
-          </w:tcPr>
-          <w:p>
-            <w:pPr>
-              <w:spacing w:line="240" w:lineRule="auto"/>
-              <w:jc w:val="center"/>
-              <w:rPr/>
-            </w:pPr>
-            <w:r>
-              <w:rPr>
-                <w:rtl w:val="0"/>
-              </w:rPr>
-            </w:r>
-          </w:p>
-        </w:tc>
-      </w:tr>
-      <w:tr>
-        <w:trPr>
-          <w:cantSplit w:val="0"/>
-          <w:trHeight w:val="2053.828125" w:hRule="atLeast"/>
-          <w:tblHeader w:val="0"/>
-        </w:trPr>
-        <w:tc>
-          <w:tcPr>
-            <w:tcBorders>
-              <w:left w:color="000000" w:space="0" w:sz="0" w:val="nil"/>
-            </w:tcBorders>
-            <w:shd w:fill="fce5cd" w:val="clear"/>
-          </w:tcPr>
-          <w:p>
-            <w:pPr>
-              <w:widowControl w:val="0"/>
-              <w:spacing w:line="240" w:lineRule="auto"/>
-              <w:rPr/>
-            </w:pPr>
-            <w:r>
-              <w:rPr>
-                <w:rtl w:val="0"/>
-              </w:rPr>
-              <w:t xml:space="preserve">Operations by administrators on the system configuration</w:t>
-            </w:r>
-          </w:p>
-          <w:p>
-            <w:pPr>
-              <w:widowControl w:val="0"/>
-              <w:spacing w:line="240" w:lineRule="auto"/>
-              <w:rPr/>
-            </w:pPr>
-            <w:r>
-              <w:rPr>
-                <w:rtl w:val="0"/>
-              </w:rPr>
-              <w:t xml:space="preserve">(Show and Update)</w:t>
-            </w:r>
-          </w:p>
-          <w:p>
-            <w:pPr>
-              <w:widowControl w:val="0"/>
-              <w:spacing w:line="240" w:lineRule="auto"/>
-              <w:rPr/>
-            </w:pPr>
-            <w:r>
-              <w:rPr>
-                <w:rtl w:val="0"/>
-              </w:rPr>
-            </w:r>
-          </w:p>
-          <w:p>
-            <w:pPr>
-              <w:widowControl w:val="0"/>
-              <w:spacing w:line="240" w:lineRule="auto"/>
-              <w:rPr/>
-            </w:pPr>
-            <w:r>
-              <w:rPr>
-                <w:rtl w:val="0"/>
-              </w:rPr>
-            </w:r>
-          </w:p>
-        </w:tc>
-        <w:tc>
-          <w:tcPr>
-            <w:shd w:fill="fce5cd" w:val="clear"/>
-          </w:tcPr>
-          <w:p>
-            <w:pPr>
-              <w:widowControl w:val="0"/>
-              <w:spacing w:line="240" w:lineRule="auto"/>
-              <w:rPr/>
-            </w:pPr>
-            <w:sdt>
-              <w:sdtPr>
-                <w:alias w:val="Estado del lanzamiento"/>
-                <w:id w:val="-1146722678"/>
-                <w:dropDownList w:lastValue="TODO">
-                  <w:listItem w:displayText="TODO" w:value="TODO"/>
-                  <w:listItem w:displayText="In Course" w:value="In Course"/>
-                  <w:listItem w:displayText="Done" w:value="Done"/>
-                  <w:listItem w:displayText="Late" w:value="Late"/>
-                </w:dropDownList>
-              </w:sdtPr>
-              <w:sdtContent>
-                <w:r>
-                  <w:rPr>
-                    <w:color w:val="3d3d3d"/>
-                    <w:shd w:fill="e6e6e6" w:val="clear"/>
-                  </w:rPr>
-                  <w:t xml:space="preserve">TODO</w:t>
-                </w:r>
-              </w:sdtContent>
-            </w:sdt>
-            <w:r>
-              <w:rPr>
-                <w:rtl w:val="0"/>
-              </w:rPr>
-            </w:r>
-          </w:p>
-        </w:tc>
-        <w:tc>
-          <w:tcPr>
-            <w:shd w:fill="fce5cd" w:val="clear"/>
-          </w:tcPr>
-          <w:p>
-            <w:pPr>
-              <w:widowControl w:val="0"/>
-              <w:spacing w:line="240" w:lineRule="auto"/>
-              <w:rPr/>
-            </w:pPr>
-            <w:r>
-              <w:rPr>
-                <w:rtl w:val="0"/>
-              </w:rPr>
-              <w:t xml:space="preserve">Show and update the system configuration.</w:t>
-            </w:r>
-          </w:p>
-          <w:p>
-            <w:pPr>
-              <w:widowControl w:val="0"/>
-              <w:spacing w:line="240" w:lineRule="auto"/>
-              <w:rPr/>
-            </w:pPr>
-            <w:r>
-              <w:rPr>
-                <w:rtl w:val="0"/>
-              </w:rPr>
-            </w:r>
-          </w:p>
-        </w:tc>
-        <w:tc>
-          <w:tcPr>
-            <w:shd w:fill="fce5cd" w:val="clear"/>
-          </w:tcPr>
-          <w:p>
-            <w:pPr>
-              <w:widowControl w:val="0"/>
-              <w:spacing w:line="240" w:lineRule="auto"/>
-              <w:rPr/>
-            </w:pPr>
-            <w:r>
-              <w:rPr>
-                <w:rtl w:val="0"/>
-              </w:rPr>
-              <w:t xml:space="preserve">Carlos Zarzuela Reina</w:t>
-            </w:r>
-          </w:p>
-        </w:tc>
-        <w:tc>
-          <w:tcPr>
-            <w:shd w:fill="fce5cd" w:val="clear"/>
-          </w:tcPr>
-          <w:p>
-            <w:pPr>
-              <w:widowControl w:val="0"/>
-              <w:spacing w:line="240" w:lineRule="auto"/>
-              <w:rPr/>
-            </w:pPr>
-            <w:r>
-              <w:rPr>
-                <w:rtl w:val="0"/>
-              </w:rPr>
-              <w:t xml:space="preserve">00:30:00</w:t>
-            </w:r>
-          </w:p>
-        </w:tc>
-        <w:tc>
-          <w:tcPr>
-            <w:tcBorders>
-              <w:right w:color="000000" w:space="0" w:sz="0" w:val="nil"/>
-            </w:tcBorders>
-            <w:shd w:fill="fce5cd" w:val="clear"/>
-          </w:tcPr>
-          <w:p>
-            <w:pPr>
-              <w:widowControl w:val="0"/>
-              <w:spacing w:line="240" w:lineRule="auto"/>
-              <w:rPr/>
-            </w:pPr>
-            <w:r>
-              <w:rPr>
-                <w:rtl w:val="0"/>
-              </w:rPr>
-            </w:r>
-          </w:p>
-        </w:tc>
-      </w:tr>
-      <w:tr>
-        <w:trPr>
-          <w:cantSplit w:val="0"/>
-          <w:tblHeader w:val="0"/>
-        </w:trPr>
-        <w:tc>
-          <w:tcPr>
-            <w:tcBorders>
-              <w:left w:color="000000" w:space="0" w:sz="0" w:val="nil"/>
-            </w:tcBorders>
-            <w:shd w:fill="fce5cd" w:val="clear"/>
-          </w:tcPr>
-          <w:p>
-            <w:pPr>
-              <w:widowControl w:val="0"/>
-              <w:spacing w:line="240" w:lineRule="auto"/>
-              <w:rPr/>
-            </w:pPr>
-            <w:r>
-              <w:rPr>
-                <w:rtl w:val="0"/>
-              </w:rPr>
-              <w:t xml:space="preserve">Operations by any principals on peeps:</w:t>
-            </w:r>
-          </w:p>
-        </w:tc>
-        <w:tc>
-          <w:tcPr>
-            <w:shd w:fill="fce5cd" w:val="clear"/>
-          </w:tcPr>
-          <w:p>
-            <w:pPr>
-              <w:widowControl w:val="0"/>
-              <w:spacing w:line="240" w:lineRule="auto"/>
-              <w:rPr/>
-            </w:pPr>
-            <w:sdt>
-              <w:sdtPr>
-                <w:alias w:val="Estado del lanzamiento"/>
-                <w:id w:val="-1268810649"/>
-                <w:dropDownList w:lastValue="TODO">
-                  <w:listItem w:displayText="TODO" w:value="TODO"/>
-                  <w:listItem w:displayText="In Course" w:value="In Course"/>
-                  <w:listItem w:displayText="Done" w:value="Done"/>
-                  <w:listItem w:displayText="Late" w:value="Late"/>
-                </w:dropDownList>
-              </w:sdtPr>
-              <w:sdtContent>
-                <w:r>
-                  <w:rPr>
-                    <w:color w:val="3d3d3d"/>
-                    <w:shd w:fill="e6e6e6" w:val="clear"/>
-                  </w:rPr>
-                  <w:t xml:space="preserve">TODO</w:t>
-                </w:r>
-              </w:sdtContent>
-            </w:sdt>
-            <w:r>
-              <w:rPr>
-                <w:rtl w:val="0"/>
-              </w:rPr>
-            </w:r>
-          </w:p>
-        </w:tc>
-        <w:tc>
-          <w:tcPr>
-            <w:shd w:fill="fce5cd" w:val="clear"/>
-          </w:tcPr>
-          <w:p>
-            <w:pPr>
-              <w:widowControl w:val="0"/>
-              <w:spacing w:line="240" w:lineRule="auto"/>
-              <w:rPr/>
-            </w:pPr>
-            <w:r>
-              <w:rPr>
-                <w:rtl w:val="0"/>
-              </w:rPr>
-              <w:t xml:space="preserve">List and publish the peeps and their details.</w:t>
-            </w:r>
-          </w:p>
-        </w:tc>
-        <w:tc>
-          <w:tcPr>
-            <w:shd w:fill="fce5cd" w:val="clear"/>
-          </w:tcPr>
-          <w:p>
-            <w:pPr>
-              <w:widowControl w:val="0"/>
-              <w:spacing w:line="240" w:lineRule="auto"/>
-              <w:rPr/>
-            </w:pPr>
-            <w:r>
-              <w:rPr>
-                <w:rtl w:val="0"/>
-              </w:rPr>
-              <w:t xml:space="preserve">Carlos Zarzuela Reina</w:t>
-            </w:r>
-          </w:p>
-        </w:tc>
-        <w:tc>
-          <w:tcPr>
-            <w:shd w:fill="fce5cd" w:val="clear"/>
-          </w:tcPr>
-          <w:p>
-            <w:pPr>
-              <w:widowControl w:val="0"/>
-              <w:spacing w:line="240" w:lineRule="auto"/>
-              <w:rPr/>
-            </w:pPr>
-            <w:r>
-              <w:rPr>
-                <w:rtl w:val="0"/>
-              </w:rPr>
-              <w:t xml:space="preserve">00:20:00</w:t>
-            </w:r>
-          </w:p>
-        </w:tc>
-        <w:tc>
-          <w:tcPr>
-            <w:tcBorders>
-              <w:right w:color="000000" w:space="0" w:sz="0" w:val="nil"/>
-            </w:tcBorders>
-            <w:shd w:fill="fce5cd" w:val="clear"/>
-          </w:tcPr>
-          <w:p>
-            <w:pPr>
-              <w:widowControl w:val="0"/>
-              <w:spacing w:line="240" w:lineRule="auto"/>
-              <w:rPr/>
-            </w:pPr>
-            <w:r>
-              <w:rPr>
-                <w:rtl w:val="0"/>
-              </w:rPr>
-            </w:r>
-          </w:p>
-        </w:tc>
-      </w:tr>
-      <w:tr>
-        <w:trPr>
-          <w:cantSplit w:val="0"/>
-          <w:trHeight w:val="840" w:hRule="atLeast"/>
-          <w:tblHeader w:val="0"/>
-        </w:trPr>
-        <w:tc>
-          <w:tcPr>
-            <w:tcBorders>
-              <w:left w:color="000000" w:space="0" w:sz="0" w:val="nil"/>
-            </w:tcBorders>
-            <w:shd w:fill="fce5cd" w:val="clear"/>
-          </w:tcPr>
-          <w:p>
-            <w:pPr>
-              <w:widowControl w:val="0"/>
-              <w:spacing w:line="240" w:lineRule="auto"/>
-              <w:rPr/>
-            </w:pPr>
-            <w:r>
-              <w:rPr>
-                <w:rtl w:val="0"/>
-              </w:rPr>
-              <w:t xml:space="preserve">Operations by authenticated principals on bulletins</w:t>
-            </w:r>
-          </w:p>
-        </w:tc>
-        <w:tc>
-          <w:tcPr>
-            <w:shd w:fill="fce5cd" w:val="clear"/>
-          </w:tcPr>
-          <w:p>
-            <w:pPr>
-              <w:widowControl w:val="0"/>
-              <w:spacing w:line="240" w:lineRule="auto"/>
-              <w:rPr/>
-            </w:pPr>
-            <w:sdt>
-              <w:sdtPr>
-                <w:alias w:val="Estado del lanzamiento"/>
-                <w:id w:val="1545302586"/>
+                <w:id w:val="1344601236"/>
                 <w:dropDownList w:lastValue="Done">
                   <w:listItem w:displayText="TODO" w:value="TODO"/>
                   <w:listItem w:displayText="In Course" w:value="In Course"/>
@@ -2960,43 +2353,43 @@
               <w:rPr>
                 <w:rtl w:val="0"/>
               </w:rPr>
-              <w:t xml:space="preserve">List and show the details of bulletins</w:t>
-            </w:r>
-          </w:p>
-        </w:tc>
-        <w:tc>
-          <w:tcPr>
-            <w:shd w:fill="fce5cd" w:val="clear"/>
-          </w:tcPr>
-          <w:p>
-            <w:pPr>
-              <w:widowControl w:val="0"/>
-              <w:spacing w:line="240" w:lineRule="auto"/>
-              <w:rPr/>
-            </w:pPr>
-            <w:r>
-              <w:rPr>
-                <w:rtl w:val="0"/>
-              </w:rPr>
-              <w:t xml:space="preserve">Daniel Gallardo Martos</w:t>
-            </w:r>
-          </w:p>
-        </w:tc>
-        <w:tc>
-          <w:tcPr>
-            <w:shd w:fill="fce5cd" w:val="clear"/>
-          </w:tcPr>
-          <w:p>
-            <w:pPr>
-              <w:widowControl w:val="0"/>
-              <w:spacing w:line="240" w:lineRule="auto"/>
-              <w:rPr/>
-            </w:pPr>
-            <w:r>
-              <w:rPr>
-                <w:rtl w:val="0"/>
-              </w:rPr>
-              <w:t xml:space="preserve">00:20:00</w:t>
+              <w:t xml:space="preserve">Writing a analysis report </w:t>
+            </w:r>
+          </w:p>
+        </w:tc>
+        <w:tc>
+          <w:tcPr>
+            <w:shd w:fill="fce5cd" w:val="clear"/>
+          </w:tcPr>
+          <w:p>
+            <w:pPr>
+              <w:widowControl w:val="0"/>
+              <w:spacing w:line="240" w:lineRule="auto"/>
+              <w:rPr/>
+            </w:pPr>
+            <w:r>
+              <w:rPr>
+                <w:rtl w:val="0"/>
+              </w:rPr>
+              <w:t xml:space="preserve">Fernando José Mateos Gómez</w:t>
+            </w:r>
+          </w:p>
+        </w:tc>
+        <w:tc>
+          <w:tcPr>
+            <w:shd w:fill="fce5cd" w:val="clear"/>
+          </w:tcPr>
+          <w:p>
+            <w:pPr>
+              <w:widowControl w:val="0"/>
+              <w:spacing w:line="240" w:lineRule="auto"/>
+              <w:rPr/>
+            </w:pPr>
+            <w:r>
+              <w:rPr>
+                <w:rtl w:val="0"/>
+              </w:rPr>
+              <w:t xml:space="preserve">00:30:00</w:t>
             </w:r>
           </w:p>
         </w:tc>
@@ -3017,7 +2410,7 @@
               <w:rPr>
                 <w:rtl w:val="0"/>
               </w:rPr>
-              <w:t xml:space="preserve">00:19:43</w:t>
+              <w:t xml:space="preserve">00:15:32</w:t>
             </w:r>
           </w:p>
         </w:tc>
@@ -3044,7 +2437,7 @@
               <w:rPr>
                 <w:rtl w:val="0"/>
               </w:rPr>
-              <w:t xml:space="preserve">Operations by administrators on bulletins:</w:t>
+              <w:t xml:space="preserve">Planning report</w:t>
             </w:r>
           </w:p>
         </w:tc>
@@ -3061,7 +2454,7 @@
             <w:sdt>
               <w:sdtPr>
                 <w:alias w:val="Estado del lanzamiento"/>
-                <w:id w:val="-770232990"/>
+                <w:id w:val="-621146570"/>
                 <w:dropDownList w:lastValue="Done">
                   <w:listItem w:displayText="TODO" w:value="TODO"/>
                   <w:listItem w:displayText="In Course" w:value="In Course"/>
@@ -3100,7 +2493,7 @@
               <w:rPr>
                 <w:rtl w:val="0"/>
               </w:rPr>
-              <w:t xml:space="preserve">Post a bulletin with confirmation</w:t>
+              <w:t xml:space="preserve">Writing a planning report</w:t>
             </w:r>
           </w:p>
         </w:tc>
@@ -3136,7 +2529,7 @@
               <w:rPr>
                 <w:rtl w:val="0"/>
               </w:rPr>
-              <w:t xml:space="preserve">00:15:00</w:t>
+              <w:t xml:space="preserve">01:00:00</w:t>
             </w:r>
           </w:p>
         </w:tc>
@@ -3149,15 +2542,15 @@
           </w:tcPr>
           <w:p>
             <w:pPr>
-              <w:widowControl w:val="0"/>
-              <w:spacing w:line="240" w:lineRule="auto"/>
-              <w:rPr/>
-            </w:pPr>
-            <w:r>
-              <w:rPr>
-                <w:rtl w:val="0"/>
-              </w:rPr>
-              <w:t xml:space="preserve">00:10:33</w:t>
+              <w:spacing w:line="240" w:lineRule="auto"/>
+              <w:jc w:val="center"/>
+              <w:rPr/>
+            </w:pPr>
+            <w:r>
+              <w:rPr>
+                <w:rtl w:val="0"/>
+              </w:rPr>
+              <w:t xml:space="preserve">00:50:43</w:t>
             </w:r>
           </w:p>
         </w:tc>
@@ -3165,6 +2558,7 @@
       <w:tr>
         <w:trPr>
           <w:cantSplit w:val="0"/>
+          <w:trHeight w:val="2053.828125" w:hRule="atLeast"/>
           <w:tblHeader w:val="0"/>
         </w:trPr>
         <w:tc>
@@ -3184,7 +2578,44 @@
               <w:rPr>
                 <w:rtl w:val="0"/>
               </w:rPr>
-              <w:t xml:space="preserve">Operations by authenticated principals on offers:</w:t>
+              <w:t xml:space="preserve">Operations by administrators on the system configuration</w:t>
+            </w:r>
+          </w:p>
+          <w:p>
+            <w:pPr>
+              <w:widowControl w:val="0"/>
+              <w:spacing w:line="240" w:lineRule="auto"/>
+              <w:rPr/>
+            </w:pPr>
+            <w:r>
+              <w:rPr>
+                <w:rtl w:val="0"/>
+              </w:rPr>
+              <w:t xml:space="preserve">(Show and Update)</w:t>
+            </w:r>
+          </w:p>
+          <w:p>
+            <w:pPr>
+              <w:widowControl w:val="0"/>
+              <w:spacing w:line="240" w:lineRule="auto"/>
+              <w:rPr/>
+            </w:pPr>
+            <w:r>
+              <w:rPr>
+                <w:rtl w:val="0"/>
+              </w:rPr>
+            </w:r>
+          </w:p>
+          <w:p>
+            <w:pPr>
+              <w:widowControl w:val="0"/>
+              <w:spacing w:line="240" w:lineRule="auto"/>
+              <w:rPr/>
+            </w:pPr>
+            <w:r>
+              <w:rPr>
+                <w:rtl w:val="0"/>
+              </w:rPr>
             </w:r>
           </w:p>
         </w:tc>
@@ -3201,424 +2632,7 @@
             <w:sdt>
               <w:sdtPr>
                 <w:alias w:val="Estado del lanzamiento"/>
-                <w:id w:val="-219736607"/>
-                <w:dropDownList w:lastValue="TODO">
-                  <w:listItem w:displayText="TODO" w:value="TODO"/>
-                  <w:listItem w:displayText="In Course" w:value="In Course"/>
-                  <w:listItem w:displayText="Done" w:value="Done"/>
-                  <w:listItem w:displayText="Late" w:value="Late"/>
-                </w:dropDownList>
-              </w:sdtPr>
-              <w:sdtContent>
-                <w:r>
-                  <w:rPr>
-                    <w:color w:val="3d3d3d"/>
-                    <w:shd w:fill="e6e6e6" w:val="clear"/>
-                  </w:rPr>
-                  <w:t xml:space="preserve">TODO</w:t>
-                </w:r>
-              </w:sdtContent>
-            </w:sdt>
-            <w:r>
-              <w:rPr>
-                <w:rtl w:val="0"/>
-              </w:rPr>
-            </w:r>
-          </w:p>
-        </w:tc>
-        <w:tc>
-          <w:tcPr>
-            <w:shd w:fill="fce5cd" w:val="clear"/>
-          </w:tcPr>
-          <w:p>
-            <w:pPr>
-              <w:widowControl w:val="0"/>
-              <w:spacing w:line="240" w:lineRule="auto"/>
-              <w:rPr/>
-            </w:pPr>
-            <w:r>
-              <w:rPr>
-                <w:rtl w:val="0"/>
-              </w:rPr>
-              <w:t xml:space="preserve">List and show the details of offers</w:t>
-            </w:r>
-          </w:p>
-        </w:tc>
-        <w:tc>
-          <w:tcPr>
-            <w:shd w:fill="fce5cd" w:val="clear"/>
-          </w:tcPr>
-          <w:p>
-            <w:pPr>
-              <w:widowControl w:val="0"/>
-              <w:spacing w:line="240" w:lineRule="auto"/>
-              <w:rPr/>
-            </w:pPr>
-            <w:r>
-              <w:rPr>
-                <w:rtl w:val="0"/>
-              </w:rPr>
-              <w:t xml:space="preserve">Pedro González Marcos</w:t>
-            </w:r>
-          </w:p>
-        </w:tc>
-        <w:tc>
-          <w:tcPr>
-            <w:shd w:fill="fce5cd" w:val="clear"/>
-          </w:tcPr>
-          <w:p>
-            <w:pPr>
-              <w:widowControl w:val="0"/>
-              <w:spacing w:line="240" w:lineRule="auto"/>
-              <w:rPr/>
-            </w:pPr>
-            <w:r>
-              <w:rPr>
-                <w:rtl w:val="0"/>
-              </w:rPr>
-              <w:t xml:space="preserve">00:20:00</w:t>
-            </w:r>
-          </w:p>
-        </w:tc>
-        <w:tc>
-          <w:tcPr>
-            <w:tcBorders>
-              <w:right w:color="000000" w:space="0" w:sz="0" w:val="nil"/>
-            </w:tcBorders>
-            <w:shd w:fill="fce5cd" w:val="clear"/>
-          </w:tcPr>
-          <w:p>
-            <w:pPr>
-              <w:widowControl w:val="0"/>
-              <w:spacing w:line="240" w:lineRule="auto"/>
-              <w:rPr/>
-            </w:pPr>
-            <w:r>
-              <w:rPr>
-                <w:rtl w:val="0"/>
-              </w:rPr>
-            </w:r>
-          </w:p>
-        </w:tc>
-      </w:tr>
-      <w:tr>
-        <w:trPr>
-          <w:cantSplit w:val="0"/>
-          <w:tblHeader w:val="0"/>
-        </w:trPr>
-        <w:tc>
-          <w:tcPr>
-            <w:tcBorders>
-              <w:left w:color="000000" w:space="0" w:sz="0" w:val="nil"/>
-            </w:tcBorders>
-            <w:shd w:fill="fce5cd" w:val="clear"/>
-          </w:tcPr>
-          <w:p>
-            <w:pPr>
-              <w:widowControl w:val="0"/>
-              <w:spacing w:line="240" w:lineRule="auto"/>
-              <w:rPr/>
-            </w:pPr>
-            <w:r>
-              <w:rPr>
-                <w:rtl w:val="0"/>
-              </w:rPr>
-              <w:t xml:space="preserve">Operations by administrators on offers:</w:t>
-            </w:r>
-          </w:p>
-        </w:tc>
-        <w:tc>
-          <w:tcPr>
-            <w:shd w:fill="fce5cd" w:val="clear"/>
-          </w:tcPr>
-          <w:p>
-            <w:pPr>
-              <w:widowControl w:val="0"/>
-              <w:spacing w:line="240" w:lineRule="auto"/>
-              <w:rPr/>
-            </w:pPr>
-            <w:sdt>
-              <w:sdtPr>
-                <w:alias w:val="Estado del lanzamiento"/>
-                <w:id w:val="1314806163"/>
-                <w:dropDownList w:lastValue="TODO">
-                  <w:listItem w:displayText="TODO" w:value="TODO"/>
-                  <w:listItem w:displayText="In Course" w:value="In Course"/>
-                  <w:listItem w:displayText="Done" w:value="Done"/>
-                  <w:listItem w:displayText="Late" w:value="Late"/>
-                </w:dropDownList>
-              </w:sdtPr>
-              <w:sdtContent>
-                <w:r>
-                  <w:rPr>
-                    <w:color w:val="3d3d3d"/>
-                    <w:shd w:fill="e6e6e6" w:val="clear"/>
-                  </w:rPr>
-                  <w:t xml:space="preserve">TODO</w:t>
-                </w:r>
-              </w:sdtContent>
-            </w:sdt>
-            <w:r>
-              <w:rPr>
-                <w:rtl w:val="0"/>
-              </w:rPr>
-            </w:r>
-          </w:p>
-        </w:tc>
-        <w:tc>
-          <w:tcPr>
-            <w:shd w:fill="fce5cd" w:val="clear"/>
-          </w:tcPr>
-          <w:p>
-            <w:pPr>
-              <w:widowControl w:val="0"/>
-              <w:spacing w:line="240" w:lineRule="auto"/>
-              <w:rPr/>
-            </w:pPr>
-            <w:r>
-              <w:rPr>
-                <w:rtl w:val="0"/>
-              </w:rPr>
-              <w:t xml:space="preserve">List, post, update or delete an offer.</w:t>
-            </w:r>
-          </w:p>
-        </w:tc>
-        <w:tc>
-          <w:tcPr>
-            <w:shd w:fill="fce5cd" w:val="clear"/>
-          </w:tcPr>
-          <w:p>
-            <w:pPr>
-              <w:widowControl w:val="0"/>
-              <w:spacing w:line="240" w:lineRule="auto"/>
-              <w:rPr/>
-            </w:pPr>
-            <w:r>
-              <w:rPr>
-                <w:rtl w:val="0"/>
-              </w:rPr>
-              <w:t xml:space="preserve">Pedro González Marcos</w:t>
-            </w:r>
-          </w:p>
-        </w:tc>
-        <w:tc>
-          <w:tcPr>
-            <w:shd w:fill="fce5cd" w:val="clear"/>
-          </w:tcPr>
-          <w:p>
-            <w:pPr>
-              <w:widowControl w:val="0"/>
-              <w:spacing w:line="240" w:lineRule="auto"/>
-              <w:rPr/>
-            </w:pPr>
-            <w:r>
-              <w:rPr>
-                <w:rtl w:val="0"/>
-              </w:rPr>
-              <w:t xml:space="preserve">00:25:00</w:t>
-            </w:r>
-          </w:p>
-        </w:tc>
-        <w:tc>
-          <w:tcPr>
-            <w:tcBorders>
-              <w:right w:color="000000" w:space="0" w:sz="0" w:val="nil"/>
-            </w:tcBorders>
-            <w:shd w:fill="fce5cd" w:val="clear"/>
-          </w:tcPr>
-          <w:p>
-            <w:pPr>
-              <w:widowControl w:val="0"/>
-              <w:spacing w:line="240" w:lineRule="auto"/>
-              <w:rPr/>
-            </w:pPr>
-            <w:r>
-              <w:rPr>
-                <w:rtl w:val="0"/>
-              </w:rPr>
-            </w:r>
-          </w:p>
-        </w:tc>
-      </w:tr>
-      <w:tr>
-        <w:trPr>
-          <w:cantSplit w:val="0"/>
-          <w:tblHeader w:val="0"/>
-        </w:trPr>
-        <w:tc>
-          <w:tcPr>
-            <w:tcBorders>
-              <w:left w:color="000000" w:space="0" w:sz="0" w:val="nil"/>
-            </w:tcBorders>
-            <w:shd w:fill="fce5cd" w:val="clear"/>
-          </w:tcPr>
-          <w:p>
-            <w:pPr>
-              <w:widowControl w:val="0"/>
-              <w:spacing w:line="240" w:lineRule="auto"/>
-              <w:rPr/>
-            </w:pPr>
-            <w:r>
-              <w:rPr>
-                <w:rtl w:val="0"/>
-              </w:rPr>
-              <w:t xml:space="preserve">Operations by authenticated principals on notes:</w:t>
-            </w:r>
-          </w:p>
-        </w:tc>
-        <w:tc>
-          <w:tcPr>
-            <w:shd w:fill="fce5cd" w:val="clear"/>
-          </w:tcPr>
-          <w:p>
-            <w:pPr>
-              <w:widowControl w:val="0"/>
-              <w:spacing w:line="240" w:lineRule="auto"/>
-              <w:rPr/>
-            </w:pPr>
-            <w:sdt>
-              <w:sdtPr>
-                <w:alias w:val="Estado del lanzamiento"/>
-                <w:id w:val="63735790"/>
-                <w:dropDownList w:lastValue="TODO">
-                  <w:listItem w:displayText="TODO" w:value="TODO"/>
-                  <w:listItem w:displayText="In Course" w:value="In Course"/>
-                  <w:listItem w:displayText="Done" w:value="Done"/>
-                  <w:listItem w:displayText="Late" w:value="Late"/>
-                </w:dropDownList>
-              </w:sdtPr>
-              <w:sdtContent>
-                <w:r>
-                  <w:rPr>
-                    <w:color w:val="3d3d3d"/>
-                    <w:shd w:fill="e6e6e6" w:val="clear"/>
-                  </w:rPr>
-                  <w:t xml:space="preserve">TODO</w:t>
-                </w:r>
-              </w:sdtContent>
-            </w:sdt>
-            <w:r>
-              <w:rPr>
-                <w:rtl w:val="0"/>
-              </w:rPr>
-            </w:r>
-          </w:p>
-        </w:tc>
-        <w:tc>
-          <w:tcPr>
-            <w:shd w:fill="fce5cd" w:val="clear"/>
-          </w:tcPr>
-          <w:p>
-            <w:pPr>
-              <w:widowControl w:val="0"/>
-              <w:spacing w:line="240" w:lineRule="auto"/>
-              <w:rPr/>
-            </w:pPr>
-            <w:r>
-              <w:rPr>
-                <w:rtl w:val="0"/>
-              </w:rPr>
-              <w:t xml:space="preserve">List, post and show the details of notes</w:t>
-            </w:r>
-          </w:p>
-        </w:tc>
-        <w:tc>
-          <w:tcPr>
-            <w:shd w:fill="fce5cd" w:val="clear"/>
-          </w:tcPr>
-          <w:p>
-            <w:pPr>
-              <w:widowControl w:val="0"/>
-              <w:spacing w:line="240" w:lineRule="auto"/>
-              <w:rPr/>
-            </w:pPr>
-            <w:r>
-              <w:rPr>
-                <w:rtl w:val="0"/>
-              </w:rPr>
-              <w:t xml:space="preserve">Carlos Zarzuela Reina</w:t>
-            </w:r>
-          </w:p>
-        </w:tc>
-        <w:tc>
-          <w:tcPr>
-            <w:shd w:fill="fce5cd" w:val="clear"/>
-          </w:tcPr>
-          <w:p>
-            <w:pPr>
-              <w:widowControl w:val="0"/>
-              <w:spacing w:line="240" w:lineRule="auto"/>
-              <w:rPr/>
-            </w:pPr>
-            <w:r>
-              <w:rPr>
-                <w:rtl w:val="0"/>
-              </w:rPr>
-              <w:t xml:space="preserve">00:30:00</w:t>
-            </w:r>
-          </w:p>
-        </w:tc>
-        <w:tc>
-          <w:tcPr>
-            <w:tcBorders>
-              <w:right w:color="000000" w:space="0" w:sz="0" w:val="nil"/>
-            </w:tcBorders>
-            <w:shd w:fill="fce5cd" w:val="clear"/>
-          </w:tcPr>
-          <w:p>
-            <w:pPr>
-              <w:widowControl w:val="0"/>
-              <w:spacing w:line="240" w:lineRule="auto"/>
-              <w:rPr/>
-            </w:pPr>
-            <w:r>
-              <w:rPr>
-                <w:rtl w:val="0"/>
-              </w:rPr>
-            </w:r>
-          </w:p>
-        </w:tc>
-      </w:tr>
-      <w:tr>
-        <w:trPr>
-          <w:cantSplit w:val="0"/>
-          <w:tblHeader w:val="0"/>
-        </w:trPr>
-        <w:tc>
-          <w:tcPr>
-            <w:tcBorders>
-              <w:left w:color="000000" w:space="0" w:sz="0" w:val="nil"/>
-            </w:tcBorders>
-            <w:shd w:fill="fce5cd" w:val="clear"/>
-          </w:tcPr>
-          <w:p>
-            <w:pPr>
-              <w:widowControl w:val="0"/>
-              <w:spacing w:line="240" w:lineRule="auto"/>
-              <w:rPr/>
-            </w:pPr>
-            <w:r>
-              <w:rPr>
-                <w:rtl w:val="0"/>
-              </w:rPr>
-              <w:t xml:space="preserve">Operations by any principals on banners</w:t>
-            </w:r>
-          </w:p>
-        </w:tc>
-        <w:tc>
-          <w:tcPr>
-            <w:shd w:fill="fce5cd" w:val="clear"/>
-          </w:tcPr>
-          <w:p>
-            <w:pPr>
-              <w:widowControl w:val="0"/>
-              <w:spacing w:line="240" w:lineRule="auto"/>
-              <w:rPr/>
-            </w:pPr>
-            <w:sdt>
-              <w:sdtPr>
-                <w:alias w:val="Estado del lanzamiento"/>
-                <w:id w:val="-747194129"/>
+                <w:id w:val="-1313006005"/>
                 <w:dropDownList w:lastValue="Done">
                   <w:listItem w:displayText="TODO" w:value="TODO"/>
                   <w:listItem w:displayText="In Course" w:value="In Course"/>
@@ -3657,25 +2671,37 @@
               <w:rPr>
                 <w:rtl w:val="0"/>
               </w:rPr>
-              <w:t xml:space="preserve">Display banners</w:t>
-            </w:r>
-          </w:p>
-        </w:tc>
-        <w:tc>
-          <w:tcPr>
-            <w:shd w:fill="fce5cd" w:val="clear"/>
-          </w:tcPr>
-          <w:p>
-            <w:pPr>
-              <w:widowControl w:val="0"/>
-              <w:spacing w:line="240" w:lineRule="auto"/>
-              <w:rPr/>
-            </w:pPr>
-            <w:r>
-              <w:rPr>
-                <w:rtl w:val="0"/>
-              </w:rPr>
-              <w:t xml:space="preserve">Carlos Bermejo Soria</w:t>
+              <w:t xml:space="preserve">Show and update the system configuration.</w:t>
+            </w:r>
+          </w:p>
+          <w:p>
+            <w:pPr>
+              <w:widowControl w:val="0"/>
+              <w:spacing w:line="240" w:lineRule="auto"/>
+              <w:rPr/>
+            </w:pPr>
+            <w:r>
+              <w:rPr>
+                <w:rtl w:val="0"/>
+              </w:rPr>
+            </w:r>
+          </w:p>
+        </w:tc>
+        <w:tc>
+          <w:tcPr>
+            <w:shd w:fill="fce5cd" w:val="clear"/>
+          </w:tcPr>
+          <w:p>
+            <w:pPr>
+              <w:widowControl w:val="0"/>
+              <w:spacing w:line="240" w:lineRule="auto"/>
+              <w:rPr/>
+            </w:pPr>
+            <w:r>
+              <w:rPr>
+                <w:rtl w:val="0"/>
+              </w:rPr>
+              <w:t xml:space="preserve">Carlos Zarzuela Reina</w:t>
             </w:r>
           </w:p>
         </w:tc>
@@ -3714,7 +2740,7 @@
               <w:rPr>
                 <w:rtl w:val="0"/>
               </w:rPr>
-              <w:t xml:space="preserve">00:45:47</w:t>
+              <w:t xml:space="preserve">00:27:44</w:t>
             </w:r>
           </w:p>
         </w:tc>
@@ -3741,7 +2767,7 @@
               <w:rPr>
                 <w:rtl w:val="0"/>
               </w:rPr>
-              <w:t xml:space="preserve">Operations by administrators on banners</w:t>
+              <w:t xml:space="preserve">Operations by any principals on peeps:</w:t>
             </w:r>
           </w:p>
         </w:tc>
@@ -3758,7 +2784,7 @@
             <w:sdt>
               <w:sdtPr>
                 <w:alias w:val="Estado del lanzamiento"/>
-                <w:id w:val="2040760733"/>
+                <w:id w:val="-1435093976"/>
                 <w:dropDownList w:lastValue="Done">
                   <w:listItem w:displayText="TODO" w:value="TODO"/>
                   <w:listItem w:displayText="In Course" w:value="In Course"/>
@@ -3797,43 +2823,43 @@
               <w:rPr>
                 <w:rtl w:val="0"/>
               </w:rPr>
-              <w:t xml:space="preserve">List, post and show the details of banners</w:t>
-            </w:r>
-          </w:p>
-        </w:tc>
-        <w:tc>
-          <w:tcPr>
-            <w:shd w:fill="fce5cd" w:val="clear"/>
-          </w:tcPr>
-          <w:p>
-            <w:pPr>
-              <w:widowControl w:val="0"/>
-              <w:spacing w:line="240" w:lineRule="auto"/>
-              <w:rPr/>
-            </w:pPr>
-            <w:r>
-              <w:rPr>
-                <w:rtl w:val="0"/>
-              </w:rPr>
-              <w:t xml:space="preserve">Carlos Bermejo Soria</w:t>
-            </w:r>
-          </w:p>
-        </w:tc>
-        <w:tc>
-          <w:tcPr>
-            <w:shd w:fill="fce5cd" w:val="clear"/>
-          </w:tcPr>
-          <w:p>
-            <w:pPr>
-              <w:widowControl w:val="0"/>
-              <w:spacing w:line="240" w:lineRule="auto"/>
-              <w:rPr/>
-            </w:pPr>
-            <w:r>
-              <w:rPr>
-                <w:rtl w:val="0"/>
-              </w:rPr>
-              <w:t xml:space="preserve">00:40:00</w:t>
+              <w:t xml:space="preserve">List and publish the peeps and their details.</w:t>
+            </w:r>
+          </w:p>
+        </w:tc>
+        <w:tc>
+          <w:tcPr>
+            <w:shd w:fill="fce5cd" w:val="clear"/>
+          </w:tcPr>
+          <w:p>
+            <w:pPr>
+              <w:widowControl w:val="0"/>
+              <w:spacing w:line="240" w:lineRule="auto"/>
+              <w:rPr/>
+            </w:pPr>
+            <w:r>
+              <w:rPr>
+                <w:rtl w:val="0"/>
+              </w:rPr>
+              <w:t xml:space="preserve">Carlos Zarzuela Reina</w:t>
+            </w:r>
+          </w:p>
+        </w:tc>
+        <w:tc>
+          <w:tcPr>
+            <w:shd w:fill="fce5cd" w:val="clear"/>
+          </w:tcPr>
+          <w:p>
+            <w:pPr>
+              <w:widowControl w:val="0"/>
+              <w:spacing w:line="240" w:lineRule="auto"/>
+              <w:rPr/>
+            </w:pPr>
+            <w:r>
+              <w:rPr>
+                <w:rtl w:val="0"/>
+              </w:rPr>
+              <w:t xml:space="preserve">00:20:00</w:t>
             </w:r>
           </w:p>
         </w:tc>
@@ -3854,7 +2880,7 @@
               <w:rPr>
                 <w:rtl w:val="0"/>
               </w:rPr>
-              <w:t xml:space="preserve">02:00:12</w:t>
+              <w:t xml:space="preserve">00:26:56</w:t>
             </w:r>
           </w:p>
         </w:tc>
@@ -3862,6 +2888,7 @@
       <w:tr>
         <w:trPr>
           <w:cantSplit w:val="0"/>
+          <w:trHeight w:val="840" w:hRule="atLeast"/>
           <w:tblHeader w:val="0"/>
         </w:trPr>
         <w:tc>
@@ -3881,19 +2908,7 @@
               <w:rPr>
                 <w:rtl w:val="0"/>
               </w:rPr>
-              <w:t xml:space="preserve">Moments, money amounts, and Booleans internationalization</w:t>
-            </w:r>
-          </w:p>
-          <w:p>
-            <w:pPr>
-              <w:widowControl w:val="0"/>
-              <w:spacing w:line="240" w:lineRule="auto"/>
-              <w:rPr/>
-            </w:pPr>
-            <w:r>
-              <w:rPr>
-                <w:rtl w:val="0"/>
-              </w:rPr>
+              <w:t xml:space="preserve">Operations by authenticated principals on bulletins</w:t>
             </w:r>
           </w:p>
         </w:tc>
@@ -3910,8 +2925,8 @@
             <w:sdt>
               <w:sdtPr>
                 <w:alias w:val="Estado del lanzamiento"/>
-                <w:id w:val="1707040953"/>
-                <w:dropDownList w:lastValue="TODO">
+                <w:id w:val="797071181"/>
+                <w:dropDownList w:lastValue="Done">
                   <w:listItem w:displayText="TODO" w:value="TODO"/>
                   <w:listItem w:displayText="In Course" w:value="In Course"/>
                   <w:listItem w:displayText="Done" w:value="Done"/>
@@ -3921,10 +2936,10 @@
               <w:sdtContent>
                 <w:r>
                   <w:rPr>
-                    <w:color w:val="3d3d3d"/>
-                    <w:shd w:fill="e6e6e6" w:val="clear"/>
+                    <w:color w:val="d4edbc"/>
+                    <w:shd w:fill="11734b" w:val="clear"/>
                   </w:rPr>
-                  <w:t xml:space="preserve">TODO</w:t>
+                  <w:t xml:space="preserve">Done</w:t>
                 </w:r>
               </w:sdtContent>
             </w:sdt>
@@ -3949,56 +2964,43 @@
               <w:rPr>
                 <w:rtl w:val="0"/>
               </w:rPr>
-              <w:t xml:space="preserve">Moments, money amounts, and Booleans must be internationalized when they are</w:t>
-            </w:r>
-          </w:p>
-          <w:p>
-            <w:pPr>
-              <w:widowControl w:val="0"/>
-              <w:spacing w:line="240" w:lineRule="auto"/>
-              <w:rPr/>
-            </w:pPr>
-            <w:r>
-              <w:rPr>
-                <w:rtl w:val="0"/>
-              </w:rPr>
-              <w:t xml:space="preserve">shown.</w:t>
-            </w:r>
-          </w:p>
-        </w:tc>
-        <w:tc>
-          <w:tcPr>
-            <w:shd w:fill="fce5cd" w:val="clear"/>
-          </w:tcPr>
-          <w:p>
-            <w:pPr>
-              <w:widowControl w:val="0"/>
-              <w:spacing w:line="240" w:lineRule="auto"/>
-              <w:rPr/>
-            </w:pPr>
-            <w:r>
-              <w:rPr>
-                <w:rtl w:val="0"/>
-              </w:rPr>
-              <w:t xml:space="preserve">All members</w:t>
-            </w:r>
-          </w:p>
-        </w:tc>
-        <w:tc>
-          <w:tcPr>
-            <w:shd w:fill="fce5cd" w:val="clear"/>
-          </w:tcPr>
-          <w:p>
-            <w:pPr>
-              <w:widowControl w:val="0"/>
-              <w:spacing w:line="240" w:lineRule="auto"/>
-              <w:rPr/>
-            </w:pPr>
-            <w:r>
-              <w:rPr>
-                <w:rtl w:val="0"/>
-              </w:rPr>
-              <w:t xml:space="preserve">00:30:00</w:t>
+              <w:t xml:space="preserve">List and show the details of bulletins</w:t>
+            </w:r>
+          </w:p>
+        </w:tc>
+        <w:tc>
+          <w:tcPr>
+            <w:shd w:fill="fce5cd" w:val="clear"/>
+          </w:tcPr>
+          <w:p>
+            <w:pPr>
+              <w:widowControl w:val="0"/>
+              <w:spacing w:line="240" w:lineRule="auto"/>
+              <w:rPr/>
+            </w:pPr>
+            <w:r>
+              <w:rPr>
+                <w:rtl w:val="0"/>
+              </w:rPr>
+              <w:t xml:space="preserve">Daniel Gallardo Martos</w:t>
+            </w:r>
+          </w:p>
+        </w:tc>
+        <w:tc>
+          <w:tcPr>
+            <w:shd w:fill="fce5cd" w:val="clear"/>
+          </w:tcPr>
+          <w:p>
+            <w:pPr>
+              <w:widowControl w:val="0"/>
+              <w:spacing w:line="240" w:lineRule="auto"/>
+              <w:rPr/>
+            </w:pPr>
+            <w:r>
+              <w:rPr>
+                <w:rtl w:val="0"/>
+              </w:rPr>
+              <w:t xml:space="preserve">00:20:00</w:t>
             </w:r>
           </w:p>
         </w:tc>
@@ -4019,6 +3021,7 @@
               <w:rPr>
                 <w:rtl w:val="0"/>
               </w:rPr>
+              <w:t xml:space="preserve">00:19:43</w:t>
             </w:r>
           </w:p>
         </w:tc>
@@ -4026,7 +3029,6 @@
       <w:tr>
         <w:trPr>
           <w:cantSplit w:val="0"/>
-          <w:trHeight w:val="3215.7421875" w:hRule="atLeast"/>
           <w:tblHeader w:val="0"/>
         </w:trPr>
         <w:tc>
@@ -4046,7 +3048,7 @@
               <w:rPr>
                 <w:rtl w:val="0"/>
               </w:rPr>
-              <w:t xml:space="preserve">Money API service</w:t>
+              <w:t xml:space="preserve">Operations by administrators on bulletins:</w:t>
             </w:r>
           </w:p>
         </w:tc>
@@ -4063,8 +3065,8 @@
             <w:sdt>
               <w:sdtPr>
                 <w:alias w:val="Estado del lanzamiento"/>
-                <w:id w:val="-1748094158"/>
-                <w:dropDownList w:lastValue="In Course">
+                <w:id w:val="-1518464395"/>
+                <w:dropDownList w:lastValue="Done">
                   <w:listItem w:displayText="TODO" w:value="TODO"/>
                   <w:listItem w:displayText="In Course" w:value="In Course"/>
                   <w:listItem w:displayText="Done" w:value="Done"/>
@@ -4074,10 +3076,10 @@
               <w:sdtContent>
                 <w:r>
                   <w:rPr>
-                    <w:color w:val="473821"/>
-                    <w:shd w:fill="ffe5a0" w:val="clear"/>
+                    <w:color w:val="d4edbc"/>
+                    <w:shd w:fill="11734b" w:val="clear"/>
                   </w:rPr>
-                  <w:t xml:space="preserve">In Course</w:t>
+                  <w:t xml:space="preserve">Done</w:t>
                 </w:r>
               </w:sdtContent>
             </w:sdt>
@@ -4102,68 +3104,43 @@
               <w:rPr>
                 <w:rtl w:val="0"/>
               </w:rPr>
-              <w:t xml:space="preserve">The system must show money amounts as they are entered by the users, but also their</w:t>
-            </w:r>
-          </w:p>
-          <w:p>
-            <w:pPr>
-              <w:widowControl w:val="0"/>
-              <w:spacing w:line="240" w:lineRule="auto"/>
-              <w:rPr/>
-            </w:pPr>
-            <w:r>
-              <w:rPr>
-                <w:rtl w:val="0"/>
-              </w:rPr>
-              <w:t xml:space="preserve">corresponding money exchanges.</w:t>
-            </w:r>
-          </w:p>
-          <w:p>
-            <w:pPr>
-              <w:widowControl w:val="0"/>
-              <w:spacing w:line="240" w:lineRule="auto"/>
-              <w:rPr/>
-            </w:pPr>
-            <w:r>
-              <w:rPr>
-                <w:rtl w:val="0"/>
-              </w:rPr>
-            </w:r>
-          </w:p>
-        </w:tc>
-        <w:tc>
-          <w:tcPr>
-            <w:shd w:fill="fce5cd" w:val="clear"/>
-          </w:tcPr>
-          <w:p>
-            <w:pPr>
-              <w:widowControl w:val="0"/>
-              <w:spacing w:line="240" w:lineRule="auto"/>
-              <w:rPr/>
-            </w:pPr>
-            <w:r>
-              <w:rPr>
-                <w:rtl w:val="0"/>
-              </w:rPr>
-              <w:t xml:space="preserve">Pedro Gonzalez Marcos and Fernando José Mateos Gómez</w:t>
-            </w:r>
-          </w:p>
-        </w:tc>
-        <w:tc>
-          <w:tcPr>
-            <w:shd w:fill="fce5cd" w:val="clear"/>
-          </w:tcPr>
-          <w:p>
-            <w:pPr>
-              <w:widowControl w:val="0"/>
-              <w:spacing w:line="240" w:lineRule="auto"/>
-              <w:rPr/>
-            </w:pPr>
-            <w:r>
-              <w:rPr>
-                <w:rtl w:val="0"/>
-              </w:rPr>
-              <w:t xml:space="preserve">00:40:00</w:t>
+              <w:t xml:space="preserve">Post a bulletin with confirmation</w:t>
+            </w:r>
+          </w:p>
+        </w:tc>
+        <w:tc>
+          <w:tcPr>
+            <w:shd w:fill="fce5cd" w:val="clear"/>
+          </w:tcPr>
+          <w:p>
+            <w:pPr>
+              <w:widowControl w:val="0"/>
+              <w:spacing w:line="240" w:lineRule="auto"/>
+              <w:rPr/>
+            </w:pPr>
+            <w:r>
+              <w:rPr>
+                <w:rtl w:val="0"/>
+              </w:rPr>
+              <w:t xml:space="preserve">Daniel Gallardo Martos</w:t>
+            </w:r>
+          </w:p>
+        </w:tc>
+        <w:tc>
+          <w:tcPr>
+            <w:shd w:fill="fce5cd" w:val="clear"/>
+          </w:tcPr>
+          <w:p>
+            <w:pPr>
+              <w:widowControl w:val="0"/>
+              <w:spacing w:line="240" w:lineRule="auto"/>
+              <w:rPr/>
+            </w:pPr>
+            <w:r>
+              <w:rPr>
+                <w:rtl w:val="0"/>
+              </w:rPr>
+              <w:t xml:space="preserve">00:15:00</w:t>
             </w:r>
           </w:p>
         </w:tc>
@@ -4184,6 +3161,7 @@
               <w:rPr>
                 <w:rtl w:val="0"/>
               </w:rPr>
+              <w:t xml:space="preserve">00:10:33</w:t>
             </w:r>
           </w:p>
         </w:tc>
@@ -4210,7 +3188,7 @@
               <w:rPr>
                 <w:rtl w:val="0"/>
               </w:rPr>
-              <w:t xml:space="preserve">Spam filters</w:t>
+              <w:t xml:space="preserve">Operations by authenticated principals on offers:</w:t>
             </w:r>
           </w:p>
         </w:tc>
@@ -4227,8 +3205,8 @@
             <w:sdt>
               <w:sdtPr>
                 <w:alias w:val="Estado del lanzamiento"/>
-                <w:id w:val="1047391816"/>
-                <w:dropDownList w:lastValue="In Course">
+                <w:id w:val="-386019934"/>
+                <w:dropDownList w:lastValue="Done">
                   <w:listItem w:displayText="TODO" w:value="TODO"/>
                   <w:listItem w:displayText="In Course" w:value="In Course"/>
                   <w:listItem w:displayText="Done" w:value="Done"/>
@@ -4238,10 +3216,10 @@
               <w:sdtContent>
                 <w:r>
                   <w:rPr>
-                    <w:color w:val="473821"/>
-                    <w:shd w:fill="ffe5a0" w:val="clear"/>
+                    <w:color w:val="d4edbc"/>
+                    <w:shd w:fill="11734b" w:val="clear"/>
                   </w:rPr>
-                  <w:t xml:space="preserve">In Course</w:t>
+                  <w:t xml:space="preserve">Done</w:t>
                 </w:r>
               </w:sdtContent>
             </w:sdt>
@@ -4266,43 +3244,43 @@
               <w:rPr>
                 <w:rtl w:val="0"/>
               </w:rPr>
-              <w:t xml:space="preserve">The system must prevent the principals from storing any data that can be considered spam.</w:t>
-            </w:r>
-          </w:p>
-        </w:tc>
-        <w:tc>
-          <w:tcPr>
-            <w:shd w:fill="fce5cd" w:val="clear"/>
-          </w:tcPr>
-          <w:p>
-            <w:pPr>
-              <w:widowControl w:val="0"/>
-              <w:spacing w:line="240" w:lineRule="auto"/>
-              <w:rPr/>
-            </w:pPr>
-            <w:r>
-              <w:rPr>
-                <w:rtl w:val="0"/>
-              </w:rPr>
-              <w:t xml:space="preserve">Fernando José Mateos Gómez</w:t>
-            </w:r>
-          </w:p>
-        </w:tc>
-        <w:tc>
-          <w:tcPr>
-            <w:shd w:fill="fce5cd" w:val="clear"/>
-          </w:tcPr>
-          <w:p>
-            <w:pPr>
-              <w:widowControl w:val="0"/>
-              <w:spacing w:line="240" w:lineRule="auto"/>
-              <w:rPr/>
-            </w:pPr>
-            <w:r>
-              <w:rPr>
-                <w:rtl w:val="0"/>
-              </w:rPr>
-              <w:t xml:space="preserve">00:40:00</w:t>
+              <w:t xml:space="preserve">List and show the details of offers</w:t>
+            </w:r>
+          </w:p>
+        </w:tc>
+        <w:tc>
+          <w:tcPr>
+            <w:shd w:fill="fce5cd" w:val="clear"/>
+          </w:tcPr>
+          <w:p>
+            <w:pPr>
+              <w:widowControl w:val="0"/>
+              <w:spacing w:line="240" w:lineRule="auto"/>
+              <w:rPr/>
+            </w:pPr>
+            <w:r>
+              <w:rPr>
+                <w:rtl w:val="0"/>
+              </w:rPr>
+              <w:t xml:space="preserve">Pedro González Marcos</w:t>
+            </w:r>
+          </w:p>
+        </w:tc>
+        <w:tc>
+          <w:tcPr>
+            <w:shd w:fill="fce5cd" w:val="clear"/>
+          </w:tcPr>
+          <w:p>
+            <w:pPr>
+              <w:widowControl w:val="0"/>
+              <w:spacing w:line="240" w:lineRule="auto"/>
+              <w:rPr/>
+            </w:pPr>
+            <w:r>
+              <w:rPr>
+                <w:rtl w:val="0"/>
+              </w:rPr>
+              <w:t xml:space="preserve">00:20:00</w:t>
             </w:r>
           </w:p>
         </w:tc>
@@ -4323,6 +3301,7 @@
               <w:rPr>
                 <w:rtl w:val="0"/>
               </w:rPr>
+              <w:t xml:space="preserve">00:27:00</w:t>
             </w:r>
           </w:p>
         </w:tc>
@@ -4349,7 +3328,7 @@
               <w:rPr>
                 <w:rtl w:val="0"/>
               </w:rPr>
-              <w:t xml:space="preserve">Release</w:t>
+              <w:t xml:space="preserve">Operations by administrators on offers:</w:t>
             </w:r>
           </w:p>
         </w:tc>
@@ -4366,8 +3345,8 @@
             <w:sdt>
               <w:sdtPr>
                 <w:alias w:val="Estado del lanzamiento"/>
-                <w:id w:val="675094563"/>
-                <w:dropDownList w:lastValue="TODO">
+                <w:id w:val="1148522836"/>
+                <w:dropDownList w:lastValue="Done">
                   <w:listItem w:displayText="TODO" w:value="TODO"/>
                   <w:listItem w:displayText="In Course" w:value="In Course"/>
                   <w:listItem w:displayText="Done" w:value="Done"/>
@@ -4377,10 +3356,10 @@
               <w:sdtContent>
                 <w:r>
                   <w:rPr>
-                    <w:color w:val="3d3d3d"/>
-                    <w:shd w:fill="e6e6e6" w:val="clear"/>
+                    <w:color w:val="d4edbc"/>
+                    <w:shd w:fill="11734b" w:val="clear"/>
                   </w:rPr>
-                  <w:t xml:space="preserve">TODO</w:t>
+                  <w:t xml:space="preserve">Done</w:t>
                 </w:r>
               </w:sdtContent>
             </w:sdt>
@@ -4405,7 +3384,7 @@
               <w:rPr>
                 <w:rtl w:val="0"/>
               </w:rPr>
-              <w:t xml:space="preserve">Release for the main branch</w:t>
+              <w:t xml:space="preserve">List, post, update or delete an offer.</w:t>
             </w:r>
           </w:p>
         </w:tc>
@@ -4441,7 +3420,7 @@
               <w:rPr>
                 <w:rtl w:val="0"/>
               </w:rPr>
-              <w:t xml:space="preserve">00:40:00</w:t>
+              <w:t xml:space="preserve">00:25:00</w:t>
             </w:r>
           </w:p>
         </w:tc>
@@ -4462,6 +3441,7 @@
               <w:rPr>
                 <w:rtl w:val="0"/>
               </w:rPr>
+              <w:t xml:space="preserve">00:24:54</w:t>
             </w:r>
           </w:p>
         </w:tc>
@@ -4488,7 +3468,7 @@
               <w:rPr>
                 <w:rtl w:val="0"/>
               </w:rPr>
-              <w:t xml:space="preserve">Delivery</w:t>
+              <w:t xml:space="preserve">Operations by authenticated principals on notes:</w:t>
             </w:r>
           </w:p>
         </w:tc>
@@ -4505,8 +3485,8 @@
             <w:sdt>
               <w:sdtPr>
                 <w:alias w:val="Estado del lanzamiento"/>
-                <w:id w:val="-391070898"/>
-                <w:dropDownList w:lastValue="TODO">
+                <w:id w:val="-102547537"/>
+                <w:dropDownList w:lastValue="Done">
                   <w:listItem w:displayText="TODO" w:value="TODO"/>
                   <w:listItem w:displayText="In Course" w:value="In Course"/>
                   <w:listItem w:displayText="Done" w:value="Done"/>
@@ -4516,10 +3496,10 @@
               <w:sdtContent>
                 <w:r>
                   <w:rPr>
-                    <w:color w:val="3d3d3d"/>
-                    <w:shd w:fill="e6e6e6" w:val="clear"/>
+                    <w:color w:val="d4edbc"/>
+                    <w:shd w:fill="11734b" w:val="clear"/>
                   </w:rPr>
-                  <w:t xml:space="preserve">TODO</w:t>
+                  <w:t xml:space="preserve">Done</w:t>
                 </w:r>
               </w:sdtContent>
             </w:sdt>
@@ -4544,25 +3524,25 @@
               <w:rPr>
                 <w:rtl w:val="0"/>
               </w:rPr>
-              <w:t xml:space="preserve">Delivery and revision</w:t>
-            </w:r>
-          </w:p>
-        </w:tc>
-        <w:tc>
-          <w:tcPr>
-            <w:shd w:fill="fce5cd" w:val="clear"/>
-          </w:tcPr>
-          <w:p>
-            <w:pPr>
-              <w:widowControl w:val="0"/>
-              <w:spacing w:line="240" w:lineRule="auto"/>
-              <w:rPr/>
-            </w:pPr>
-            <w:r>
-              <w:rPr>
-                <w:rtl w:val="0"/>
-              </w:rPr>
-              <w:t xml:space="preserve">Carlos Bermejo Soria &amp; Pedro González Marcos</w:t>
+              <w:t xml:space="preserve">List, post and show the details of notes</w:t>
+            </w:r>
+          </w:p>
+        </w:tc>
+        <w:tc>
+          <w:tcPr>
+            <w:shd w:fill="fce5cd" w:val="clear"/>
+          </w:tcPr>
+          <w:p>
+            <w:pPr>
+              <w:widowControl w:val="0"/>
+              <w:spacing w:line="240" w:lineRule="auto"/>
+              <w:rPr/>
+            </w:pPr>
+            <w:r>
+              <w:rPr>
+                <w:rtl w:val="0"/>
+              </w:rPr>
+              <w:t xml:space="preserve">Carlos Zarzuela Reina</w:t>
             </w:r>
           </w:p>
         </w:tc>
@@ -4601,6 +3581,7 @@
               <w:rPr>
                 <w:rtl w:val="0"/>
               </w:rPr>
+              <w:t xml:space="preserve">00:23:21</w:t>
             </w:r>
           </w:p>
         </w:tc>
@@ -4627,7 +3608,7 @@
               <w:rPr>
                 <w:rtl w:val="0"/>
               </w:rPr>
-              <w:t xml:space="preserve">Meetings</w:t>
+              <w:t xml:space="preserve">Operations by any principals on banners</w:t>
             </w:r>
           </w:p>
         </w:tc>
@@ -4644,8 +3625,8 @@
             <w:sdt>
               <w:sdtPr>
                 <w:alias w:val="Estado del lanzamiento"/>
-                <w:id w:val="-1147504348"/>
-                <w:dropDownList w:lastValue="TODO">
+                <w:id w:val="-1495425534"/>
+                <w:dropDownList w:lastValue="Done">
                   <w:listItem w:displayText="TODO" w:value="TODO"/>
                   <w:listItem w:displayText="In Course" w:value="In Course"/>
                   <w:listItem w:displayText="Done" w:value="Done"/>
@@ -4655,10 +3636,10 @@
               <w:sdtContent>
                 <w:r>
                   <w:rPr>
-                    <w:color w:val="3d3d3d"/>
-                    <w:shd w:fill="e6e6e6" w:val="clear"/>
+                    <w:color w:val="d4edbc"/>
+                    <w:shd w:fill="11734b" w:val="clear"/>
                   </w:rPr>
-                  <w:t xml:space="preserve">TODO</w:t>
+                  <w:t xml:space="preserve">Done</w:t>
                 </w:r>
               </w:sdtContent>
             </w:sdt>
@@ -4683,43 +3664,43 @@
               <w:rPr>
                 <w:rtl w:val="0"/>
               </w:rPr>
-              <w:t xml:space="preserve">Time reserved for our meetings</w:t>
-            </w:r>
-          </w:p>
-        </w:tc>
-        <w:tc>
-          <w:tcPr>
-            <w:shd w:fill="fce5cd" w:val="clear"/>
-          </w:tcPr>
-          <w:p>
-            <w:pPr>
-              <w:widowControl w:val="0"/>
-              <w:spacing w:line="240" w:lineRule="auto"/>
-              <w:rPr/>
-            </w:pPr>
-            <w:r>
-              <w:rPr>
-                <w:rtl w:val="0"/>
-              </w:rPr>
-              <w:t xml:space="preserve">All of the members</w:t>
-            </w:r>
-          </w:p>
-        </w:tc>
-        <w:tc>
-          <w:tcPr>
-            <w:shd w:fill="fce5cd" w:val="clear"/>
-          </w:tcPr>
-          <w:p>
-            <w:pPr>
-              <w:widowControl w:val="0"/>
-              <w:spacing w:line="240" w:lineRule="auto"/>
-              <w:rPr/>
-            </w:pPr>
-            <w:r>
-              <w:rPr>
-                <w:rtl w:val="0"/>
-              </w:rPr>
-              <w:t xml:space="preserve">05:00:00</w:t>
+              <w:t xml:space="preserve">Display banners</w:t>
+            </w:r>
+          </w:p>
+        </w:tc>
+        <w:tc>
+          <w:tcPr>
+            <w:shd w:fill="fce5cd" w:val="clear"/>
+          </w:tcPr>
+          <w:p>
+            <w:pPr>
+              <w:widowControl w:val="0"/>
+              <w:spacing w:line="240" w:lineRule="auto"/>
+              <w:rPr/>
+            </w:pPr>
+            <w:r>
+              <w:rPr>
+                <w:rtl w:val="0"/>
+              </w:rPr>
+              <w:t xml:space="preserve">Carlos Bermejo Soria</w:t>
+            </w:r>
+          </w:p>
+        </w:tc>
+        <w:tc>
+          <w:tcPr>
+            <w:shd w:fill="fce5cd" w:val="clear"/>
+          </w:tcPr>
+          <w:p>
+            <w:pPr>
+              <w:widowControl w:val="0"/>
+              <w:spacing w:line="240" w:lineRule="auto"/>
+              <w:rPr/>
+            </w:pPr>
+            <w:r>
+              <w:rPr>
+                <w:rtl w:val="0"/>
+              </w:rPr>
+              <w:t xml:space="preserve">00:30:00</w:t>
             </w:r>
           </w:p>
         </w:tc>
@@ -4740,6 +3721,1038 @@
               <w:rPr>
                 <w:rtl w:val="0"/>
               </w:rPr>
+              <w:t xml:space="preserve">00:45:47</w:t>
+            </w:r>
+          </w:p>
+        </w:tc>
+      </w:tr>
+      <w:tr>
+        <w:trPr>
+          <w:cantSplit w:val="0"/>
+          <w:tblHeader w:val="0"/>
+        </w:trPr>
+        <w:tc>
+          <w:tcPr>
+            <w:tcBorders>
+              <w:left w:color="000000" w:space="0" w:sz="0" w:val="nil"/>
+            </w:tcBorders>
+            <w:shd w:fill="fce5cd" w:val="clear"/>
+          </w:tcPr>
+          <w:p>
+            <w:pPr>
+              <w:widowControl w:val="0"/>
+              <w:spacing w:line="240" w:lineRule="auto"/>
+              <w:rPr/>
+            </w:pPr>
+            <w:r>
+              <w:rPr>
+                <w:rtl w:val="0"/>
+              </w:rPr>
+              <w:t xml:space="preserve">Operations by administrators on banners</w:t>
+            </w:r>
+          </w:p>
+        </w:tc>
+        <w:tc>
+          <w:tcPr>
+            <w:shd w:fill="fce5cd" w:val="clear"/>
+          </w:tcPr>
+          <w:p>
+            <w:pPr>
+              <w:widowControl w:val="0"/>
+              <w:spacing w:line="240" w:lineRule="auto"/>
+              <w:rPr/>
+            </w:pPr>
+            <w:sdt>
+              <w:sdtPr>
+                <w:alias w:val="Estado del lanzamiento"/>
+                <w:id w:val="1292529328"/>
+                <w:dropDownList w:lastValue="Done">
+                  <w:listItem w:displayText="TODO" w:value="TODO"/>
+                  <w:listItem w:displayText="In Course" w:value="In Course"/>
+                  <w:listItem w:displayText="Done" w:value="Done"/>
+                  <w:listItem w:displayText="Late" w:value="Late"/>
+                </w:dropDownList>
+              </w:sdtPr>
+              <w:sdtContent>
+                <w:r>
+                  <w:rPr>
+                    <w:color w:val="d4edbc"/>
+                    <w:shd w:fill="11734b" w:val="clear"/>
+                  </w:rPr>
+                  <w:t xml:space="preserve">Done</w:t>
+                </w:r>
+              </w:sdtContent>
+            </w:sdt>
+            <w:r>
+              <w:rPr>
+                <w:rtl w:val="0"/>
+              </w:rPr>
+            </w:r>
+          </w:p>
+        </w:tc>
+        <w:tc>
+          <w:tcPr>
+            <w:shd w:fill="fce5cd" w:val="clear"/>
+          </w:tcPr>
+          <w:p>
+            <w:pPr>
+              <w:widowControl w:val="0"/>
+              <w:spacing w:line="240" w:lineRule="auto"/>
+              <w:rPr/>
+            </w:pPr>
+            <w:r>
+              <w:rPr>
+                <w:rtl w:val="0"/>
+              </w:rPr>
+              <w:t xml:space="preserve">List, post and show the details of banners</w:t>
+            </w:r>
+          </w:p>
+        </w:tc>
+        <w:tc>
+          <w:tcPr>
+            <w:shd w:fill="fce5cd" w:val="clear"/>
+          </w:tcPr>
+          <w:p>
+            <w:pPr>
+              <w:widowControl w:val="0"/>
+              <w:spacing w:line="240" w:lineRule="auto"/>
+              <w:rPr/>
+            </w:pPr>
+            <w:r>
+              <w:rPr>
+                <w:rtl w:val="0"/>
+              </w:rPr>
+              <w:t xml:space="preserve">Carlos Bermejo Soria</w:t>
+            </w:r>
+          </w:p>
+        </w:tc>
+        <w:tc>
+          <w:tcPr>
+            <w:shd w:fill="fce5cd" w:val="clear"/>
+          </w:tcPr>
+          <w:p>
+            <w:pPr>
+              <w:widowControl w:val="0"/>
+              <w:spacing w:line="240" w:lineRule="auto"/>
+              <w:rPr/>
+            </w:pPr>
+            <w:r>
+              <w:rPr>
+                <w:rtl w:val="0"/>
+              </w:rPr>
+              <w:t xml:space="preserve">00:40:00</w:t>
+            </w:r>
+          </w:p>
+        </w:tc>
+        <w:tc>
+          <w:tcPr>
+            <w:tcBorders>
+              <w:right w:color="000000" w:space="0" w:sz="0" w:val="nil"/>
+            </w:tcBorders>
+            <w:shd w:fill="fce5cd" w:val="clear"/>
+          </w:tcPr>
+          <w:p>
+            <w:pPr>
+              <w:widowControl w:val="0"/>
+              <w:spacing w:line="240" w:lineRule="auto"/>
+              <w:rPr/>
+            </w:pPr>
+            <w:r>
+              <w:rPr>
+                <w:rtl w:val="0"/>
+              </w:rPr>
+              <w:t xml:space="preserve">02:00:12</w:t>
+            </w:r>
+          </w:p>
+        </w:tc>
+      </w:tr>
+      <w:tr>
+        <w:trPr>
+          <w:cantSplit w:val="0"/>
+          <w:tblHeader w:val="0"/>
+        </w:trPr>
+        <w:tc>
+          <w:tcPr>
+            <w:tcBorders>
+              <w:left w:color="000000" w:space="0" w:sz="0" w:val="nil"/>
+            </w:tcBorders>
+            <w:shd w:fill="fce5cd" w:val="clear"/>
+          </w:tcPr>
+          <w:p>
+            <w:pPr>
+              <w:widowControl w:val="0"/>
+              <w:spacing w:line="240" w:lineRule="auto"/>
+              <w:rPr/>
+            </w:pPr>
+            <w:r>
+              <w:rPr>
+                <w:rtl w:val="0"/>
+              </w:rPr>
+              <w:t xml:space="preserve">Moments, money amounts, and Booleans internationalization</w:t>
+            </w:r>
+          </w:p>
+          <w:p>
+            <w:pPr>
+              <w:widowControl w:val="0"/>
+              <w:spacing w:line="240" w:lineRule="auto"/>
+              <w:rPr/>
+            </w:pPr>
+            <w:r>
+              <w:rPr>
+                <w:rtl w:val="0"/>
+              </w:rPr>
+            </w:r>
+          </w:p>
+        </w:tc>
+        <w:tc>
+          <w:tcPr>
+            <w:shd w:fill="fce5cd" w:val="clear"/>
+          </w:tcPr>
+          <w:p>
+            <w:pPr>
+              <w:widowControl w:val="0"/>
+              <w:spacing w:line="240" w:lineRule="auto"/>
+              <w:rPr/>
+            </w:pPr>
+            <w:sdt>
+              <w:sdtPr>
+                <w:alias w:val="Estado del lanzamiento"/>
+                <w:id w:val="1540757626"/>
+                <w:dropDownList w:lastValue="Done">
+                  <w:listItem w:displayText="TODO" w:value="TODO"/>
+                  <w:listItem w:displayText="In Course" w:value="In Course"/>
+                  <w:listItem w:displayText="Done" w:value="Done"/>
+                  <w:listItem w:displayText="Late" w:value="Late"/>
+                </w:dropDownList>
+              </w:sdtPr>
+              <w:sdtContent>
+                <w:r>
+                  <w:rPr>
+                    <w:color w:val="d4edbc"/>
+                    <w:shd w:fill="11734b" w:val="clear"/>
+                  </w:rPr>
+                  <w:t xml:space="preserve">Done</w:t>
+                </w:r>
+              </w:sdtContent>
+            </w:sdt>
+            <w:r>
+              <w:rPr>
+                <w:rtl w:val="0"/>
+              </w:rPr>
+            </w:r>
+          </w:p>
+        </w:tc>
+        <w:tc>
+          <w:tcPr>
+            <w:shd w:fill="fce5cd" w:val="clear"/>
+          </w:tcPr>
+          <w:p>
+            <w:pPr>
+              <w:widowControl w:val="0"/>
+              <w:spacing w:line="240" w:lineRule="auto"/>
+              <w:rPr/>
+            </w:pPr>
+            <w:r>
+              <w:rPr>
+                <w:rtl w:val="0"/>
+              </w:rPr>
+              <w:t xml:space="preserve">Moments, money amounts, and Booleans must be internationalized when they are</w:t>
+            </w:r>
+          </w:p>
+          <w:p>
+            <w:pPr>
+              <w:widowControl w:val="0"/>
+              <w:spacing w:line="240" w:lineRule="auto"/>
+              <w:rPr/>
+            </w:pPr>
+            <w:r>
+              <w:rPr>
+                <w:rtl w:val="0"/>
+              </w:rPr>
+              <w:t xml:space="preserve">shown.</w:t>
+            </w:r>
+          </w:p>
+        </w:tc>
+        <w:tc>
+          <w:tcPr>
+            <w:shd w:fill="fce5cd" w:val="clear"/>
+          </w:tcPr>
+          <w:p>
+            <w:pPr>
+              <w:widowControl w:val="0"/>
+              <w:spacing w:line="240" w:lineRule="auto"/>
+              <w:rPr/>
+            </w:pPr>
+            <w:r>
+              <w:rPr>
+                <w:rtl w:val="0"/>
+              </w:rPr>
+              <w:t xml:space="preserve">All members</w:t>
+            </w:r>
+          </w:p>
+        </w:tc>
+        <w:tc>
+          <w:tcPr>
+            <w:shd w:fill="fce5cd" w:val="clear"/>
+          </w:tcPr>
+          <w:p>
+            <w:pPr>
+              <w:widowControl w:val="0"/>
+              <w:spacing w:line="240" w:lineRule="auto"/>
+              <w:rPr/>
+            </w:pPr>
+            <w:r>
+              <w:rPr>
+                <w:rtl w:val="0"/>
+              </w:rPr>
+              <w:t xml:space="preserve">00:30:00</w:t>
+            </w:r>
+          </w:p>
+        </w:tc>
+        <w:tc>
+          <w:tcPr>
+            <w:tcBorders>
+              <w:right w:color="000000" w:space="0" w:sz="0" w:val="nil"/>
+            </w:tcBorders>
+            <w:shd w:fill="fce5cd" w:val="clear"/>
+          </w:tcPr>
+          <w:p>
+            <w:pPr>
+              <w:widowControl w:val="0"/>
+              <w:spacing w:line="240" w:lineRule="auto"/>
+              <w:rPr/>
+            </w:pPr>
+            <w:r>
+              <w:rPr>
+                <w:rtl w:val="0"/>
+              </w:rPr>
+              <w:t xml:space="preserve">00:31:31</w:t>
+            </w:r>
+          </w:p>
+        </w:tc>
+      </w:tr>
+      <w:tr>
+        <w:trPr>
+          <w:cantSplit w:val="0"/>
+          <w:trHeight w:val="3215.7421875" w:hRule="atLeast"/>
+          <w:tblHeader w:val="0"/>
+        </w:trPr>
+        <w:tc>
+          <w:tcPr>
+            <w:tcBorders>
+              <w:left w:color="000000" w:space="0" w:sz="0" w:val="nil"/>
+            </w:tcBorders>
+            <w:shd w:fill="fce5cd" w:val="clear"/>
+          </w:tcPr>
+          <w:p>
+            <w:pPr>
+              <w:widowControl w:val="0"/>
+              <w:spacing w:line="240" w:lineRule="auto"/>
+              <w:rPr/>
+            </w:pPr>
+            <w:r>
+              <w:rPr>
+                <w:rtl w:val="0"/>
+              </w:rPr>
+              <w:t xml:space="preserve">Money API service</w:t>
+            </w:r>
+          </w:p>
+        </w:tc>
+        <w:tc>
+          <w:tcPr>
+            <w:shd w:fill="fce5cd" w:val="clear"/>
+          </w:tcPr>
+          <w:p>
+            <w:pPr>
+              <w:widowControl w:val="0"/>
+              <w:spacing w:line="240" w:lineRule="auto"/>
+              <w:rPr/>
+            </w:pPr>
+            <w:sdt>
+              <w:sdtPr>
+                <w:alias w:val="Estado del lanzamiento"/>
+                <w:id w:val="676077692"/>
+                <w:dropDownList w:lastValue="Done">
+                  <w:listItem w:displayText="TODO" w:value="TODO"/>
+                  <w:listItem w:displayText="In Course" w:value="In Course"/>
+                  <w:listItem w:displayText="Done" w:value="Done"/>
+                  <w:listItem w:displayText="Late" w:value="Late"/>
+                </w:dropDownList>
+              </w:sdtPr>
+              <w:sdtContent>
+                <w:r>
+                  <w:rPr>
+                    <w:color w:val="d4edbc"/>
+                    <w:shd w:fill="11734b" w:val="clear"/>
+                  </w:rPr>
+                  <w:t xml:space="preserve">Done</w:t>
+                </w:r>
+              </w:sdtContent>
+            </w:sdt>
+            <w:r>
+              <w:rPr>
+                <w:rtl w:val="0"/>
+              </w:rPr>
+            </w:r>
+          </w:p>
+        </w:tc>
+        <w:tc>
+          <w:tcPr>
+            <w:shd w:fill="fce5cd" w:val="clear"/>
+          </w:tcPr>
+          <w:p>
+            <w:pPr>
+              <w:widowControl w:val="0"/>
+              <w:spacing w:line="240" w:lineRule="auto"/>
+              <w:rPr/>
+            </w:pPr>
+            <w:r>
+              <w:rPr>
+                <w:rtl w:val="0"/>
+              </w:rPr>
+              <w:t xml:space="preserve">The system must show money amounts as they are entered by the users, but also their</w:t>
+            </w:r>
+          </w:p>
+          <w:p>
+            <w:pPr>
+              <w:widowControl w:val="0"/>
+              <w:spacing w:line="240" w:lineRule="auto"/>
+              <w:rPr/>
+            </w:pPr>
+            <w:r>
+              <w:rPr>
+                <w:rtl w:val="0"/>
+              </w:rPr>
+              <w:t xml:space="preserve">corresponding money exchanges.</w:t>
+            </w:r>
+          </w:p>
+          <w:p>
+            <w:pPr>
+              <w:widowControl w:val="0"/>
+              <w:spacing w:line="240" w:lineRule="auto"/>
+              <w:rPr/>
+            </w:pPr>
+            <w:r>
+              <w:rPr>
+                <w:rtl w:val="0"/>
+              </w:rPr>
+            </w:r>
+          </w:p>
+        </w:tc>
+        <w:tc>
+          <w:tcPr>
+            <w:shd w:fill="fce5cd" w:val="clear"/>
+          </w:tcPr>
+          <w:p>
+            <w:pPr>
+              <w:widowControl w:val="0"/>
+              <w:spacing w:line="240" w:lineRule="auto"/>
+              <w:rPr/>
+            </w:pPr>
+            <w:r>
+              <w:rPr>
+                <w:rtl w:val="0"/>
+              </w:rPr>
+              <w:t xml:space="preserve">Pedro Gonzalez Marcos and Fernando José Mateos Gómez</w:t>
+            </w:r>
+          </w:p>
+        </w:tc>
+        <w:tc>
+          <w:tcPr>
+            <w:shd w:fill="fce5cd" w:val="clear"/>
+          </w:tcPr>
+          <w:p>
+            <w:pPr>
+              <w:widowControl w:val="0"/>
+              <w:spacing w:line="240" w:lineRule="auto"/>
+              <w:rPr/>
+            </w:pPr>
+            <w:r>
+              <w:rPr>
+                <w:rtl w:val="0"/>
+              </w:rPr>
+              <w:t xml:space="preserve">00:40:00</w:t>
+            </w:r>
+          </w:p>
+        </w:tc>
+        <w:tc>
+          <w:tcPr>
+            <w:tcBorders>
+              <w:right w:color="000000" w:space="0" w:sz="0" w:val="nil"/>
+            </w:tcBorders>
+            <w:shd w:fill="fce5cd" w:val="clear"/>
+          </w:tcPr>
+          <w:p>
+            <w:pPr>
+              <w:widowControl w:val="0"/>
+              <w:spacing w:line="240" w:lineRule="auto"/>
+              <w:rPr/>
+            </w:pPr>
+            <w:r>
+              <w:rPr>
+                <w:rtl w:val="0"/>
+              </w:rPr>
+              <w:t xml:space="preserve">00:43:21</w:t>
+            </w:r>
+          </w:p>
+        </w:tc>
+      </w:tr>
+      <w:tr>
+        <w:trPr>
+          <w:cantSplit w:val="0"/>
+          <w:tblHeader w:val="0"/>
+        </w:trPr>
+        <w:tc>
+          <w:tcPr>
+            <w:tcBorders>
+              <w:left w:color="000000" w:space="0" w:sz="0" w:val="nil"/>
+            </w:tcBorders>
+            <w:shd w:fill="fce5cd" w:val="clear"/>
+          </w:tcPr>
+          <w:p>
+            <w:pPr>
+              <w:widowControl w:val="0"/>
+              <w:spacing w:line="240" w:lineRule="auto"/>
+              <w:rPr/>
+            </w:pPr>
+            <w:r>
+              <w:rPr>
+                <w:rtl w:val="0"/>
+              </w:rPr>
+              <w:t xml:space="preserve">Spam filters</w:t>
+            </w:r>
+          </w:p>
+        </w:tc>
+        <w:tc>
+          <w:tcPr>
+            <w:shd w:fill="fce5cd" w:val="clear"/>
+          </w:tcPr>
+          <w:p>
+            <w:pPr>
+              <w:widowControl w:val="0"/>
+              <w:spacing w:line="240" w:lineRule="auto"/>
+              <w:rPr/>
+            </w:pPr>
+            <w:sdt>
+              <w:sdtPr>
+                <w:alias w:val="Estado del lanzamiento"/>
+                <w:id w:val="-823403630"/>
+                <w:dropDownList w:lastValue="Done">
+                  <w:listItem w:displayText="TODO" w:value="TODO"/>
+                  <w:listItem w:displayText="In Course" w:value="In Course"/>
+                  <w:listItem w:displayText="Done" w:value="Done"/>
+                  <w:listItem w:displayText="Late" w:value="Late"/>
+                </w:dropDownList>
+              </w:sdtPr>
+              <w:sdtContent>
+                <w:r>
+                  <w:rPr>
+                    <w:color w:val="d4edbc"/>
+                    <w:shd w:fill="11734b" w:val="clear"/>
+                  </w:rPr>
+                  <w:t xml:space="preserve">Done</w:t>
+                </w:r>
+              </w:sdtContent>
+            </w:sdt>
+            <w:r>
+              <w:rPr>
+                <w:rtl w:val="0"/>
+              </w:rPr>
+            </w:r>
+          </w:p>
+        </w:tc>
+        <w:tc>
+          <w:tcPr>
+            <w:shd w:fill="fce5cd" w:val="clear"/>
+          </w:tcPr>
+          <w:p>
+            <w:pPr>
+              <w:widowControl w:val="0"/>
+              <w:spacing w:line="240" w:lineRule="auto"/>
+              <w:rPr/>
+            </w:pPr>
+            <w:r>
+              <w:rPr>
+                <w:rtl w:val="0"/>
+              </w:rPr>
+              <w:t xml:space="preserve">The system must prevent the principals from storing any data that can be considered spam.</w:t>
+            </w:r>
+          </w:p>
+        </w:tc>
+        <w:tc>
+          <w:tcPr>
+            <w:shd w:fill="fce5cd" w:val="clear"/>
+          </w:tcPr>
+          <w:p>
+            <w:pPr>
+              <w:widowControl w:val="0"/>
+              <w:spacing w:line="240" w:lineRule="auto"/>
+              <w:rPr/>
+            </w:pPr>
+            <w:r>
+              <w:rPr>
+                <w:rtl w:val="0"/>
+              </w:rPr>
+              <w:t xml:space="preserve">Fernando José Mateos Gómez</w:t>
+            </w:r>
+          </w:p>
+        </w:tc>
+        <w:tc>
+          <w:tcPr>
+            <w:shd w:fill="fce5cd" w:val="clear"/>
+          </w:tcPr>
+          <w:p>
+            <w:pPr>
+              <w:widowControl w:val="0"/>
+              <w:spacing w:line="240" w:lineRule="auto"/>
+              <w:rPr/>
+            </w:pPr>
+            <w:r>
+              <w:rPr>
+                <w:rtl w:val="0"/>
+              </w:rPr>
+              <w:t xml:space="preserve">00:40:00</w:t>
+            </w:r>
+          </w:p>
+        </w:tc>
+        <w:tc>
+          <w:tcPr>
+            <w:tcBorders>
+              <w:right w:color="000000" w:space="0" w:sz="0" w:val="nil"/>
+            </w:tcBorders>
+            <w:shd w:fill="fce5cd" w:val="clear"/>
+          </w:tcPr>
+          <w:p>
+            <w:pPr>
+              <w:widowControl w:val="0"/>
+              <w:spacing w:line="240" w:lineRule="auto"/>
+              <w:rPr/>
+            </w:pPr>
+            <w:r>
+              <w:rPr>
+                <w:rtl w:val="0"/>
+              </w:rPr>
+              <w:t xml:space="preserve">00:39:21</w:t>
+            </w:r>
+          </w:p>
+        </w:tc>
+      </w:tr>
+      <w:tr>
+        <w:trPr>
+          <w:cantSplit w:val="0"/>
+          <w:tblHeader w:val="0"/>
+        </w:trPr>
+        <w:tc>
+          <w:tcPr>
+            <w:tcBorders>
+              <w:left w:color="000000" w:space="0" w:sz="0" w:val="nil"/>
+            </w:tcBorders>
+            <w:shd w:fill="fce5cd" w:val="clear"/>
+          </w:tcPr>
+          <w:p>
+            <w:pPr>
+              <w:widowControl w:val="0"/>
+              <w:spacing w:line="240" w:lineRule="auto"/>
+              <w:rPr/>
+            </w:pPr>
+            <w:r>
+              <w:rPr>
+                <w:rtl w:val="0"/>
+              </w:rPr>
+              <w:t xml:space="preserve">Release</w:t>
+            </w:r>
+          </w:p>
+        </w:tc>
+        <w:tc>
+          <w:tcPr>
+            <w:shd w:fill="fce5cd" w:val="clear"/>
+          </w:tcPr>
+          <w:p>
+            <w:pPr>
+              <w:widowControl w:val="0"/>
+              <w:spacing w:line="240" w:lineRule="auto"/>
+              <w:rPr/>
+            </w:pPr>
+            <w:sdt>
+              <w:sdtPr>
+                <w:alias w:val="Estado del lanzamiento"/>
+                <w:id w:val="508811236"/>
+                <w:dropDownList w:lastValue="Done">
+                  <w:listItem w:displayText="TODO" w:value="TODO"/>
+                  <w:listItem w:displayText="In Course" w:value="In Course"/>
+                  <w:listItem w:displayText="Done" w:value="Done"/>
+                  <w:listItem w:displayText="Late" w:value="Late"/>
+                </w:dropDownList>
+              </w:sdtPr>
+              <w:sdtContent>
+                <w:r>
+                  <w:rPr>
+                    <w:color w:val="d4edbc"/>
+                    <w:shd w:fill="11734b" w:val="clear"/>
+                  </w:rPr>
+                  <w:t xml:space="preserve">Done</w:t>
+                </w:r>
+              </w:sdtContent>
+            </w:sdt>
+            <w:r>
+              <w:rPr>
+                <w:rtl w:val="0"/>
+              </w:rPr>
+            </w:r>
+          </w:p>
+        </w:tc>
+        <w:tc>
+          <w:tcPr>
+            <w:shd w:fill="fce5cd" w:val="clear"/>
+          </w:tcPr>
+          <w:p>
+            <w:pPr>
+              <w:widowControl w:val="0"/>
+              <w:spacing w:line="240" w:lineRule="auto"/>
+              <w:rPr/>
+            </w:pPr>
+            <w:r>
+              <w:rPr>
+                <w:rtl w:val="0"/>
+              </w:rPr>
+              <w:t xml:space="preserve">Release for the main branch</w:t>
+            </w:r>
+          </w:p>
+        </w:tc>
+        <w:tc>
+          <w:tcPr>
+            <w:shd w:fill="fce5cd" w:val="clear"/>
+          </w:tcPr>
+          <w:p>
+            <w:pPr>
+              <w:widowControl w:val="0"/>
+              <w:spacing w:line="240" w:lineRule="auto"/>
+              <w:rPr/>
+            </w:pPr>
+            <w:r>
+              <w:rPr>
+                <w:rtl w:val="0"/>
+              </w:rPr>
+              <w:t xml:space="preserve">Pedro González Marcos</w:t>
+            </w:r>
+          </w:p>
+        </w:tc>
+        <w:tc>
+          <w:tcPr>
+            <w:shd w:fill="fce5cd" w:val="clear"/>
+          </w:tcPr>
+          <w:p>
+            <w:pPr>
+              <w:widowControl w:val="0"/>
+              <w:spacing w:line="240" w:lineRule="auto"/>
+              <w:rPr/>
+            </w:pPr>
+            <w:r>
+              <w:rPr>
+                <w:rtl w:val="0"/>
+              </w:rPr>
+              <w:t xml:space="preserve">00:40:00</w:t>
+            </w:r>
+          </w:p>
+        </w:tc>
+        <w:tc>
+          <w:tcPr>
+            <w:tcBorders>
+              <w:right w:color="000000" w:space="0" w:sz="0" w:val="nil"/>
+            </w:tcBorders>
+            <w:shd w:fill="fce5cd" w:val="clear"/>
+          </w:tcPr>
+          <w:p>
+            <w:pPr>
+              <w:widowControl w:val="0"/>
+              <w:spacing w:line="240" w:lineRule="auto"/>
+              <w:rPr/>
+            </w:pPr>
+            <w:r>
+              <w:rPr>
+                <w:rtl w:val="0"/>
+              </w:rPr>
+              <w:t xml:space="preserve">00:23:34</w:t>
+            </w:r>
+          </w:p>
+        </w:tc>
+      </w:tr>
+      <w:tr>
+        <w:trPr>
+          <w:cantSplit w:val="0"/>
+          <w:tblHeader w:val="0"/>
+        </w:trPr>
+        <w:tc>
+          <w:tcPr>
+            <w:tcBorders>
+              <w:left w:color="000000" w:space="0" w:sz="0" w:val="nil"/>
+            </w:tcBorders>
+            <w:shd w:fill="fce5cd" w:val="clear"/>
+          </w:tcPr>
+          <w:p>
+            <w:pPr>
+              <w:widowControl w:val="0"/>
+              <w:spacing w:line="240" w:lineRule="auto"/>
+              <w:rPr/>
+            </w:pPr>
+            <w:r>
+              <w:rPr>
+                <w:rtl w:val="0"/>
+              </w:rPr>
+              <w:t xml:space="preserve">Delivery</w:t>
+            </w:r>
+          </w:p>
+        </w:tc>
+        <w:tc>
+          <w:tcPr>
+            <w:shd w:fill="fce5cd" w:val="clear"/>
+          </w:tcPr>
+          <w:p>
+            <w:pPr>
+              <w:widowControl w:val="0"/>
+              <w:spacing w:line="240" w:lineRule="auto"/>
+              <w:rPr/>
+            </w:pPr>
+            <w:sdt>
+              <w:sdtPr>
+                <w:alias w:val="Estado del lanzamiento"/>
+                <w:id w:val="-557354225"/>
+                <w:dropDownList w:lastValue="Done">
+                  <w:listItem w:displayText="TODO" w:value="TODO"/>
+                  <w:listItem w:displayText="In Course" w:value="In Course"/>
+                  <w:listItem w:displayText="Done" w:value="Done"/>
+                  <w:listItem w:displayText="Late" w:value="Late"/>
+                </w:dropDownList>
+              </w:sdtPr>
+              <w:sdtContent>
+                <w:r>
+                  <w:rPr>
+                    <w:color w:val="d4edbc"/>
+                    <w:shd w:fill="11734b" w:val="clear"/>
+                  </w:rPr>
+                  <w:t xml:space="preserve">Done</w:t>
+                </w:r>
+              </w:sdtContent>
+            </w:sdt>
+            <w:r>
+              <w:rPr>
+                <w:rtl w:val="0"/>
+              </w:rPr>
+            </w:r>
+          </w:p>
+        </w:tc>
+        <w:tc>
+          <w:tcPr>
+            <w:shd w:fill="fce5cd" w:val="clear"/>
+          </w:tcPr>
+          <w:p>
+            <w:pPr>
+              <w:widowControl w:val="0"/>
+              <w:spacing w:line="240" w:lineRule="auto"/>
+              <w:rPr/>
+            </w:pPr>
+            <w:r>
+              <w:rPr>
+                <w:rtl w:val="0"/>
+              </w:rPr>
+              <w:t xml:space="preserve">Delivery and revision</w:t>
+            </w:r>
+          </w:p>
+        </w:tc>
+        <w:tc>
+          <w:tcPr>
+            <w:shd w:fill="fce5cd" w:val="clear"/>
+          </w:tcPr>
+          <w:p>
+            <w:pPr>
+              <w:widowControl w:val="0"/>
+              <w:spacing w:line="240" w:lineRule="auto"/>
+              <w:rPr/>
+            </w:pPr>
+            <w:r>
+              <w:rPr>
+                <w:rtl w:val="0"/>
+              </w:rPr>
+              <w:t xml:space="preserve">Carlos Bermejo Soria &amp; Pedro González Marcos</w:t>
+            </w:r>
+          </w:p>
+        </w:tc>
+        <w:tc>
+          <w:tcPr>
+            <w:shd w:fill="fce5cd" w:val="clear"/>
+          </w:tcPr>
+          <w:p>
+            <w:pPr>
+              <w:widowControl w:val="0"/>
+              <w:spacing w:line="240" w:lineRule="auto"/>
+              <w:rPr/>
+            </w:pPr>
+            <w:r>
+              <w:rPr>
+                <w:rtl w:val="0"/>
+              </w:rPr>
+              <w:t xml:space="preserve">00:30:00</w:t>
+            </w:r>
+          </w:p>
+        </w:tc>
+        <w:tc>
+          <w:tcPr>
+            <w:tcBorders>
+              <w:right w:color="000000" w:space="0" w:sz="0" w:val="nil"/>
+            </w:tcBorders>
+            <w:shd w:fill="fce5cd" w:val="clear"/>
+          </w:tcPr>
+          <w:p>
+            <w:pPr>
+              <w:widowControl w:val="0"/>
+              <w:spacing w:line="240" w:lineRule="auto"/>
+              <w:rPr/>
+            </w:pPr>
+            <w:r>
+              <w:rPr>
+                <w:rtl w:val="0"/>
+              </w:rPr>
+              <w:t xml:space="preserve">00:12:02</w:t>
+            </w:r>
+          </w:p>
+        </w:tc>
+      </w:tr>
+      <w:tr>
+        <w:trPr>
+          <w:cantSplit w:val="0"/>
+          <w:tblHeader w:val="0"/>
+        </w:trPr>
+        <w:tc>
+          <w:tcPr>
+            <w:tcBorders>
+              <w:left w:color="000000" w:space="0" w:sz="0" w:val="nil"/>
+            </w:tcBorders>
+            <w:shd w:fill="fce5cd" w:val="clear"/>
+          </w:tcPr>
+          <w:p>
+            <w:pPr>
+              <w:widowControl w:val="0"/>
+              <w:spacing w:line="240" w:lineRule="auto"/>
+              <w:rPr/>
+            </w:pPr>
+            <w:r>
+              <w:rPr>
+                <w:rtl w:val="0"/>
+              </w:rPr>
+              <w:t xml:space="preserve">Meetings</w:t>
+            </w:r>
+          </w:p>
+        </w:tc>
+        <w:tc>
+          <w:tcPr>
+            <w:shd w:fill="fce5cd" w:val="clear"/>
+          </w:tcPr>
+          <w:p>
+            <w:pPr>
+              <w:widowControl w:val="0"/>
+              <w:spacing w:line="240" w:lineRule="auto"/>
+              <w:rPr/>
+            </w:pPr>
+            <w:sdt>
+              <w:sdtPr>
+                <w:alias w:val="Estado del lanzamiento"/>
+                <w:id w:val="-1313787675"/>
+                <w:dropDownList w:lastValue="Done">
+                  <w:listItem w:displayText="TODO" w:value="TODO"/>
+                  <w:listItem w:displayText="In Course" w:value="In Course"/>
+                  <w:listItem w:displayText="Done" w:value="Done"/>
+                  <w:listItem w:displayText="Late" w:value="Late"/>
+                </w:dropDownList>
+              </w:sdtPr>
+              <w:sdtContent>
+                <w:r>
+                  <w:rPr>
+                    <w:color w:val="d4edbc"/>
+                    <w:shd w:fill="11734b" w:val="clear"/>
+                  </w:rPr>
+                  <w:t xml:space="preserve">Done</w:t>
+                </w:r>
+              </w:sdtContent>
+            </w:sdt>
+            <w:r>
+              <w:rPr>
+                <w:rtl w:val="0"/>
+              </w:rPr>
+            </w:r>
+          </w:p>
+        </w:tc>
+        <w:tc>
+          <w:tcPr>
+            <w:shd w:fill="fce5cd" w:val="clear"/>
+          </w:tcPr>
+          <w:p>
+            <w:pPr>
+              <w:widowControl w:val="0"/>
+              <w:spacing w:line="240" w:lineRule="auto"/>
+              <w:rPr/>
+            </w:pPr>
+            <w:r>
+              <w:rPr>
+                <w:rtl w:val="0"/>
+              </w:rPr>
+              <w:t xml:space="preserve">Time reserved for our meetings</w:t>
+            </w:r>
+          </w:p>
+        </w:tc>
+        <w:tc>
+          <w:tcPr>
+            <w:shd w:fill="fce5cd" w:val="clear"/>
+          </w:tcPr>
+          <w:p>
+            <w:pPr>
+              <w:widowControl w:val="0"/>
+              <w:spacing w:line="240" w:lineRule="auto"/>
+              <w:rPr/>
+            </w:pPr>
+            <w:r>
+              <w:rPr>
+                <w:rtl w:val="0"/>
+              </w:rPr>
+              <w:t xml:space="preserve">All of the members</w:t>
+            </w:r>
+          </w:p>
+        </w:tc>
+        <w:tc>
+          <w:tcPr>
+            <w:shd w:fill="fce5cd" w:val="clear"/>
+          </w:tcPr>
+          <w:p>
+            <w:pPr>
+              <w:widowControl w:val="0"/>
+              <w:spacing w:line="240" w:lineRule="auto"/>
+              <w:rPr/>
+            </w:pPr>
+            <w:r>
+              <w:rPr>
+                <w:rtl w:val="0"/>
+              </w:rPr>
+              <w:t xml:space="preserve">05:00:00</w:t>
+            </w:r>
+          </w:p>
+        </w:tc>
+        <w:tc>
+          <w:tcPr>
+            <w:tcBorders>
+              <w:right w:color="000000" w:space="0" w:sz="0" w:val="nil"/>
+            </w:tcBorders>
+            <w:shd w:fill="fce5cd" w:val="clear"/>
+          </w:tcPr>
+          <w:p>
+            <w:pPr>
+              <w:widowControl w:val="0"/>
+              <w:spacing w:line="240" w:lineRule="auto"/>
+              <w:rPr/>
+            </w:pPr>
+            <w:r>
+              <w:rPr>
+                <w:rtl w:val="0"/>
+              </w:rPr>
+              <w:t xml:space="preserve">04:32:34</w:t>
             </w:r>
           </w:p>
         </w:tc>

</xml_diff>